<commit_message>
improved error detection with erg-mal; updated allerror test doc
</commit_message>
<xml_diff>
--- a/app/static/all_errors.docx
+++ b/app/static/all_errors.docx
@@ -1,6 +1,6 @@
 
 <file path=word/document.xml><?xml version="1.0" encoding="utf-8"?>
-<w:document xmlns:o="urn:schemas-microsoft-com:office:office" xmlns:r="http://schemas.openxmlformats.org/officeDocument/2006/relationships" xmlns:v="urn:schemas-microsoft-com:vml" xmlns:w="http://schemas.openxmlformats.org/wordprocessingml/2006/main" xmlns:w10="urn:schemas-microsoft-com:office:word" xmlns:wp="http://schemas.openxmlformats.org/drawingml/2006/wordprocessingDrawing">
+<w:document xmlns:o="urn:schemas-microsoft-com:office:office" xmlns:r="http://schemas.openxmlformats.org/officeDocument/2006/relationships" xmlns:v="urn:schemas-microsoft-com:vml" xmlns:w="http://schemas.openxmlformats.org/wordprocessingml/2006/main" xmlns:w10="urn:schemas-microsoft-com:office:word" xmlns:wp="http://schemas.openxmlformats.org/drawingml/2006/wordprocessingDrawing" xmlns:wps="http://schemas.microsoft.com/office/word/2010/wordprocessingShape" xmlns:wpg="http://schemas.microsoft.com/office/word/2010/wordprocessingGroup" xmlns:mc="http://schemas.openxmlformats.org/markup-compatibility/2006" xmlns:wp14="http://schemas.microsoft.com/office/word/2010/wordprocessingDrawing" xmlns:w14="http://schemas.microsoft.com/office/word/2010/wordml" mc:Ignorable="w14 wp14">
   <w:body>
     <w:p>
       <w:pPr>
@@ -8,7 +8,7 @@
         <w:spacing w:before="0" w:after="277"/>
         <w:ind w:left="36" w:right="0" w:hanging="0"/>
         <w:rPr>
-          <w:rFonts w:eastAsia="宋体" w:cs="Times New Roman" w:ascii="Times New Roman" w:hAnsi="Times New Roman"/>
+          <w:rFonts w:ascii="Times New Roman" w:hAnsi="Times New Roman" w:eastAsia="宋体" w:cs="Times New Roman"/>
           <w:bCs/>
           <w:sz w:val="22"/>
         </w:rPr>
@@ -30,7 +30,7 @@
         <w:spacing w:before="0" w:after="277"/>
         <w:ind w:left="36" w:right="0" w:hanging="0"/>
         <w:rPr>
-          <w:rFonts w:eastAsia="宋体" w:cs="Times New Roman" w:ascii="Times New Roman" w:hAnsi="Times New Roman"/>
+          <w:rFonts w:ascii="Times New Roman" w:hAnsi="Times New Roman" w:eastAsia="宋体" w:cs="Times New Roman"/>
           <w:bCs/>
           <w:sz w:val="22"/>
         </w:rPr>
@@ -50,7 +50,7 @@
         <w:spacing w:before="0" w:after="277"/>
         <w:ind w:left="36" w:right="0" w:hanging="0"/>
         <w:rPr>
-          <w:rFonts w:eastAsia="宋体" w:cs="Times New Roman" w:ascii="Times New Roman" w:hAnsi="Times New Roman"/>
+          <w:rFonts w:ascii="Times New Roman" w:hAnsi="Times New Roman" w:eastAsia="宋体" w:cs="Times New Roman"/>
           <w:bCs/>
           <w:sz w:val="22"/>
         </w:rPr>
@@ -71,7 +71,8 @@
         <w:ind w:left="36" w:right="0" w:hanging="0"/>
         <w:jc w:val="center"/>
         <w:rPr>
-          <w:rFonts w:eastAsia="宋体" w:cs="Times New Roman" w:ascii="Times New Roman" w:hAnsi="Times New Roman"/>
+          <w:rFonts w:ascii="Times New Roman" w:hAnsi="Times New Roman" w:eastAsia="宋体" w:cs="Times New Roman"/>
+          <w:b/>
           <w:b/>
           <w:bCs/>
           <w:sz w:val="44"/>
@@ -95,7 +96,8 @@
         <w:ind w:left="36" w:right="0" w:hanging="0"/>
         <w:jc w:val="center"/>
         <w:rPr>
-          <w:rFonts w:eastAsia="宋体" w:cs="Times New Roman" w:ascii="Times New Roman" w:hAnsi="Times New Roman"/>
+          <w:rFonts w:ascii="Times New Roman" w:hAnsi="Times New Roman" w:eastAsia="宋体" w:cs="Times New Roman"/>
+          <w:b/>
           <w:b/>
           <w:bCs/>
           <w:sz w:val="44"/>
@@ -119,7 +121,8 @@
         <w:ind w:left="36" w:right="0" w:hanging="0"/>
         <w:jc w:val="center"/>
         <w:rPr>
-          <w:rFonts w:eastAsia="宋体" w:cs="Times New Roman" w:ascii="Times New Roman" w:hAnsi="Times New Roman"/>
+          <w:rFonts w:ascii="Times New Roman" w:hAnsi="Times New Roman" w:eastAsia="宋体" w:cs="Times New Roman"/>
+          <w:b/>
           <w:b/>
           <w:bCs/>
           <w:sz w:val="44"/>
@@ -143,7 +146,8 @@
         <w:ind w:left="36" w:right="0" w:hanging="0"/>
         <w:jc w:val="center"/>
         <w:rPr>
-          <w:rFonts w:eastAsia="宋体" w:cs="Times New Roman" w:ascii="Times New Roman" w:hAnsi="Times New Roman"/>
+          <w:rFonts w:ascii="Times New Roman" w:hAnsi="Times New Roman" w:eastAsia="宋体" w:cs="Times New Roman"/>
+          <w:b/>
           <w:b/>
           <w:bCs/>
           <w:sz w:val="44"/>
@@ -167,7 +171,8 @@
         <w:ind w:left="36" w:right="0" w:hanging="0"/>
         <w:jc w:val="center"/>
         <w:rPr>
-          <w:rFonts w:eastAsia="宋体" w:cs="Times New Roman" w:ascii="Times New Roman" w:hAnsi="Times New Roman"/>
+          <w:rFonts w:ascii="Times New Roman" w:hAnsi="Times New Roman" w:eastAsia="宋体" w:cs="Times New Roman"/>
+          <w:b/>
           <w:b/>
           <w:bCs/>
           <w:sz w:val="44"/>
@@ -192,7 +197,7 @@
         <w:ind w:left="36" w:right="0" w:hanging="0"/>
         <w:jc w:val="center"/>
         <w:rPr>
-          <w:rFonts w:eastAsia="宋体" w:cs="Times New Roman" w:ascii="Times New Roman" w:hAnsi="Times New Roman"/>
+          <w:rFonts w:ascii="Times New Roman" w:hAnsi="Times New Roman" w:eastAsia="宋体" w:cs="Times New Roman"/>
           <w:bCs/>
           <w:sz w:val="24"/>
           <w:szCs w:val="24"/>
@@ -216,7 +221,7 @@
         <w:ind w:left="36" w:right="0" w:hanging="0"/>
         <w:jc w:val="center"/>
         <w:rPr>
-          <w:rFonts w:eastAsia="宋体" w:cs="Times New Roman" w:ascii="Times New Roman" w:hAnsi="Times New Roman"/>
+          <w:rFonts w:ascii="Times New Roman" w:hAnsi="Times New Roman" w:eastAsia="宋体" w:cs="Times New Roman"/>
           <w:bCs/>
           <w:sz w:val="24"/>
           <w:szCs w:val="24"/>
@@ -239,7 +244,7 @@
         <w:ind w:left="36" w:right="0" w:hanging="0"/>
         <w:jc w:val="center"/>
         <w:rPr>
-          <w:rFonts w:eastAsia="宋体" w:cs="Times New Roman" w:ascii="Times New Roman" w:hAnsi="Times New Roman"/>
+          <w:rFonts w:ascii="Times New Roman" w:hAnsi="Times New Roman" w:eastAsia="宋体" w:cs="Times New Roman"/>
           <w:bCs/>
           <w:sz w:val="24"/>
           <w:szCs w:val="24"/>
@@ -262,7 +267,8 @@
         <w:ind w:left="36" w:right="0" w:hanging="0"/>
         <w:jc w:val="center"/>
         <w:rPr>
-          <w:rFonts w:eastAsia="宋体" w:cs="Times New Roman" w:ascii="Times New Roman" w:hAnsi="Times New Roman"/>
+          <w:rFonts w:ascii="Times New Roman" w:hAnsi="Times New Roman" w:eastAsia="宋体" w:cs="Times New Roman"/>
+          <w:b/>
           <w:b/>
           <w:bCs/>
           <w:sz w:val="24"/>
@@ -286,7 +292,8 @@
         <w:ind w:left="36" w:right="0" w:hanging="0"/>
         <w:jc w:val="center"/>
         <w:rPr>
-          <w:rFonts w:eastAsia="宋体" w:cs="Times New Roman" w:ascii="Times New Roman" w:hAnsi="Times New Roman"/>
+          <w:rFonts w:ascii="Times New Roman" w:hAnsi="Times New Roman" w:eastAsia="宋体" w:cs="Times New Roman"/>
+          <w:b/>
           <w:b/>
           <w:bCs/>
           <w:sz w:val="24"/>
@@ -310,7 +317,8 @@
         <w:ind w:left="36" w:right="0" w:hanging="0"/>
         <w:jc w:val="center"/>
         <w:rPr>
-          <w:rFonts w:eastAsia="宋体" w:cs="Times New Roman" w:ascii="Times New Roman" w:hAnsi="Times New Roman"/>
+          <w:rFonts w:ascii="Times New Roman" w:hAnsi="Times New Roman" w:eastAsia="宋体" w:cs="Times New Roman"/>
+          <w:b/>
           <w:b/>
           <w:bCs/>
           <w:sz w:val="24"/>
@@ -334,7 +342,8 @@
         <w:ind w:left="36" w:right="0" w:hanging="0"/>
         <w:jc w:val="center"/>
         <w:rPr>
-          <w:rFonts w:eastAsia="宋体" w:cs="Times New Roman" w:ascii="Times New Roman" w:hAnsi="Times New Roman"/>
+          <w:rFonts w:ascii="Times New Roman" w:hAnsi="Times New Roman" w:eastAsia="宋体" w:cs="Times New Roman"/>
+          <w:b/>
           <w:b/>
           <w:bCs/>
           <w:sz w:val="24"/>
@@ -358,7 +367,8 @@
         <w:ind w:left="36" w:right="0" w:hanging="0"/>
         <w:jc w:val="center"/>
         <w:rPr>
-          <w:rFonts w:eastAsia="宋体" w:cs="Times New Roman" w:ascii="Times New Roman" w:hAnsi="Times New Roman"/>
+          <w:rFonts w:ascii="Times New Roman" w:hAnsi="Times New Roman" w:eastAsia="宋体" w:cs="Times New Roman"/>
+          <w:b/>
           <w:b/>
           <w:bCs/>
           <w:sz w:val="24"/>
@@ -382,7 +392,8 @@
         <w:ind w:left="36" w:right="0" w:hanging="0"/>
         <w:jc w:val="center"/>
         <w:rPr>
-          <w:rFonts w:eastAsia="宋体" w:cs="Times New Roman" w:ascii="Times New Roman" w:hAnsi="Times New Roman"/>
+          <w:rFonts w:ascii="Times New Roman" w:hAnsi="Times New Roman" w:eastAsia="宋体" w:cs="Times New Roman"/>
+          <w:b/>
           <w:b/>
           <w:bCs/>
           <w:sz w:val="24"/>
@@ -406,7 +417,8 @@
         <w:ind w:left="36" w:right="0" w:hanging="0"/>
         <w:jc w:val="center"/>
         <w:rPr>
-          <w:rFonts w:eastAsia="宋体" w:cs="Times New Roman" w:ascii="Times New Roman" w:hAnsi="Times New Roman"/>
+          <w:rFonts w:ascii="Times New Roman" w:hAnsi="Times New Roman" w:eastAsia="宋体" w:cs="Times New Roman"/>
+          <w:b/>
           <w:b/>
           <w:bCs/>
           <w:sz w:val="24"/>
@@ -430,7 +442,7 @@
         <w:ind w:left="36" w:right="0" w:hanging="0"/>
         <w:jc w:val="center"/>
         <w:rPr>
-          <w:rFonts w:eastAsia="宋体" w:cs="Times New Roman" w:ascii="Times New Roman" w:hAnsi="Times New Roman"/>
+          <w:rFonts w:ascii="Times New Roman" w:hAnsi="Times New Roman" w:eastAsia="宋体" w:cs="Times New Roman"/>
           <w:bCs/>
           <w:sz w:val="24"/>
           <w:szCs w:val="24"/>
@@ -455,16 +467,19 @@
         </w:rPr>
         <w:t>Word Count: 498</w:t>
       </w:r>
-    </w:p>
-    <w:p>
-      <w:pPr>
-        <w:pStyle w:val="Normal"/>
-        <w:pageBreakBefore/>
+      <w:r>
+        <w:br w:type="page"/>
+      </w:r>
+    </w:p>
+    <w:p>
+      <w:pPr>
+        <w:pStyle w:val="Normal"/>
         <w:spacing w:lineRule="auto" w:line="480" w:before="0" w:after="277"/>
         <w:ind w:left="36" w:right="0" w:hanging="0"/>
         <w:jc w:val="center"/>
         <w:rPr>
-          <w:rFonts w:cs="Times New Roman" w:ascii="Times New Roman" w:hAnsi="Times New Roman"/>
+          <w:rFonts w:ascii="Times New Roman" w:hAnsi="Times New Roman" w:cs="Times New Roman"/>
+          <w:b/>
           <w:b/>
           <w:bCs/>
           <w:sz w:val="24"/>
@@ -528,7 +543,8 @@
         <w:spacing w:lineRule="auto" w:line="480"/>
         <w:ind w:left="-5" w:right="0" w:hanging="10"/>
         <w:rPr>
-          <w:rFonts w:cs="Times New Roman" w:ascii="Times New Roman" w:hAnsi="Times New Roman"/>
+          <w:rFonts w:ascii="Times New Roman" w:hAnsi="Times New Roman" w:cs="Times New Roman"/>
+          <w:b/>
           <w:b/>
           <w:sz w:val="24"/>
           <w:szCs w:val="24"/>
@@ -550,7 +566,7 @@
         <w:spacing w:lineRule="auto" w:line="480"/>
         <w:ind w:left="-5" w:right="0" w:hanging="10"/>
         <w:rPr>
-          <w:rFonts w:cs="Times New Roman" w:ascii="Times New Roman" w:hAnsi="Times New Roman"/>
+          <w:rFonts w:ascii="Times New Roman" w:hAnsi="Times New Roman" w:cs="Times New Roman"/>
           <w:sz w:val="24"/>
           <w:szCs w:val="24"/>
         </w:rPr>
@@ -658,7 +674,7 @@
         <w:spacing w:lineRule="auto" w:line="480" w:before="0" w:after="327"/>
         <w:ind w:left="0" w:right="0" w:hanging="0"/>
         <w:rPr>
-          <w:rFonts w:cs="Times New Roman" w:ascii="Times New Roman" w:hAnsi="Times New Roman"/>
+          <w:rFonts w:ascii="Times New Roman" w:hAnsi="Times New Roman" w:cs="Times New Roman"/>
           <w:sz w:val="24"/>
           <w:szCs w:val="24"/>
         </w:rPr>
@@ -678,7 +694,8 @@
         <w:spacing w:lineRule="auto" w:line="480"/>
         <w:ind w:left="-5" w:right="0" w:hanging="10"/>
         <w:rPr>
-          <w:rFonts w:cs="Times New Roman" w:ascii="Times New Roman" w:hAnsi="Times New Roman"/>
+          <w:rFonts w:ascii="Times New Roman" w:hAnsi="Times New Roman" w:cs="Times New Roman"/>
+          <w:b/>
           <w:b/>
           <w:sz w:val="24"/>
           <w:szCs w:val="24"/>
@@ -700,7 +717,7 @@
         <w:spacing w:lineRule="auto" w:line="480"/>
         <w:ind w:left="-5" w:right="0" w:hanging="10"/>
         <w:rPr>
-          <w:rFonts w:cs="Times New Roman" w:ascii="Times New Roman" w:hAnsi="Times New Roman"/>
+          <w:rFonts w:ascii="Times New Roman" w:hAnsi="Times New Roman" w:cs="Times New Roman"/>
           <w:sz w:val="24"/>
           <w:szCs w:val="24"/>
         </w:rPr>
@@ -744,7 +761,7 @@
         <w:spacing w:lineRule="auto" w:line="480" w:before="0" w:after="327"/>
         <w:ind w:left="0" w:right="0" w:hanging="0"/>
         <w:rPr>
-          <w:rFonts w:eastAsia="宋体" w:cs="Times New Roman" w:ascii="Times New Roman" w:hAnsi="Times New Roman"/>
+          <w:rFonts w:ascii="Times New Roman" w:hAnsi="Times New Roman" w:eastAsia="宋体" w:cs="Times New Roman"/>
           <w:sz w:val="24"/>
           <w:szCs w:val="24"/>
         </w:rPr>
@@ -763,7 +780,7 @@
         <w:spacing w:lineRule="auto" w:line="480" w:before="0" w:after="327"/>
         <w:ind w:left="0" w:right="0" w:hanging="0"/>
         <w:rPr>
-          <w:rFonts w:cs="Times New Roman" w:ascii="Times New Roman" w:hAnsi="Times New Roman"/>
+          <w:rFonts w:ascii="Times New Roman" w:hAnsi="Times New Roman" w:cs="Times New Roman"/>
           <w:sz w:val="24"/>
           <w:szCs w:val="24"/>
         </w:rPr>
@@ -783,7 +800,8 @@
         <w:spacing w:lineRule="auto" w:line="480"/>
         <w:ind w:left="-5" w:right="0" w:hanging="10"/>
         <w:rPr>
-          <w:rFonts w:cs="Times New Roman" w:ascii="Times New Roman" w:hAnsi="Times New Roman"/>
+          <w:rFonts w:ascii="Times New Roman" w:hAnsi="Times New Roman" w:cs="Times New Roman"/>
+          <w:b/>
           <w:b/>
           <w:sz w:val="24"/>
           <w:szCs w:val="24"/>
@@ -805,7 +823,7 @@
         <w:spacing w:lineRule="auto" w:line="480"/>
         <w:ind w:left="-5" w:right="0" w:hanging="10"/>
         <w:rPr>
-          <w:rFonts w:cs="Times New Roman" w:ascii="Times New Roman" w:hAnsi="Times New Roman"/>
+          <w:rFonts w:ascii="Times New Roman" w:hAnsi="Times New Roman" w:cs="Times New Roman"/>
           <w:sz w:val="24"/>
           <w:szCs w:val="24"/>
         </w:rPr>
@@ -833,7 +851,7 @@
         <w:spacing w:lineRule="auto" w:line="480" w:before="0" w:after="327"/>
         <w:ind w:left="0" w:right="0" w:hanging="0"/>
         <w:rPr>
-          <w:rFonts w:cs="Times New Roman" w:ascii="Times New Roman" w:hAnsi="Times New Roman"/>
+          <w:rFonts w:ascii="Times New Roman" w:hAnsi="Times New Roman" w:cs="Times New Roman"/>
           <w:sz w:val="24"/>
           <w:szCs w:val="24"/>
         </w:rPr>
@@ -853,7 +871,8 @@
         <w:spacing w:lineRule="auto" w:line="480"/>
         <w:ind w:left="-5" w:right="0" w:hanging="10"/>
         <w:rPr>
-          <w:rFonts w:cs="Times New Roman" w:ascii="Times New Roman" w:hAnsi="Times New Roman"/>
+          <w:rFonts w:ascii="Times New Roman" w:hAnsi="Times New Roman" w:cs="Times New Roman"/>
+          <w:b/>
           <w:b/>
           <w:sz w:val="24"/>
           <w:szCs w:val="24"/>
@@ -875,7 +894,7 @@
         <w:spacing w:lineRule="auto" w:line="480"/>
         <w:ind w:left="-5" w:right="0" w:hanging="10"/>
         <w:rPr>
-          <w:rFonts w:cs="Times New Roman" w:ascii="Times New Roman" w:hAnsi="Times New Roman"/>
+          <w:rFonts w:ascii="Times New Roman" w:hAnsi="Times New Roman" w:cs="Times New Roman"/>
           <w:sz w:val="24"/>
           <w:szCs w:val="24"/>
         </w:rPr>
@@ -903,7 +922,7 @@
         <w:spacing w:lineRule="auto" w:line="480" w:before="0" w:after="327"/>
         <w:ind w:left="0" w:right="0" w:hanging="0"/>
         <w:rPr>
-          <w:rFonts w:cs="Times New Roman" w:ascii="Times New Roman" w:hAnsi="Times New Roman"/>
+          <w:rFonts w:ascii="Times New Roman" w:hAnsi="Times New Roman" w:cs="Times New Roman"/>
           <w:sz w:val="24"/>
           <w:szCs w:val="24"/>
         </w:rPr>
@@ -923,7 +942,8 @@
         <w:spacing w:lineRule="auto" w:line="480"/>
         <w:ind w:left="-5" w:right="0" w:hanging="10"/>
         <w:rPr>
-          <w:rFonts w:eastAsia="宋体" w:cs="Times New Roman" w:ascii="Times New Roman" w:hAnsi="Times New Roman"/>
+          <w:rFonts w:ascii="Times New Roman" w:hAnsi="Times New Roman" w:eastAsia="宋体" w:cs="Times New Roman"/>
+          <w:b/>
           <w:b/>
           <w:sz w:val="24"/>
           <w:szCs w:val="24"/>
@@ -944,7 +964,8 @@
         <w:spacing w:lineRule="auto" w:line="480"/>
         <w:ind w:left="-5" w:right="0" w:hanging="10"/>
         <w:rPr>
-          <w:rFonts w:eastAsia="宋体" w:cs="Times New Roman" w:ascii="Times New Roman" w:hAnsi="Times New Roman"/>
+          <w:rFonts w:ascii="Times New Roman" w:hAnsi="Times New Roman" w:eastAsia="宋体" w:cs="Times New Roman"/>
+          <w:b/>
           <w:b/>
           <w:sz w:val="24"/>
           <w:szCs w:val="24"/>
@@ -965,7 +986,8 @@
         <w:spacing w:lineRule="auto" w:line="480"/>
         <w:ind w:left="-5" w:right="0" w:hanging="10"/>
         <w:rPr>
-          <w:rFonts w:cs="Times New Roman" w:ascii="Times New Roman" w:hAnsi="Times New Roman"/>
+          <w:rFonts w:ascii="Times New Roman" w:hAnsi="Times New Roman" w:cs="Times New Roman"/>
+          <w:b/>
           <w:b/>
           <w:sz w:val="24"/>
           <w:szCs w:val="24"/>
@@ -987,7 +1009,7 @@
         <w:spacing w:lineRule="auto" w:line="480" w:before="0" w:after="346"/>
         <w:ind w:left="0" w:right="0" w:hanging="0"/>
         <w:rPr>
-          <w:rFonts w:cs="Times New Roman" w:ascii="Times New Roman" w:hAnsi="Times New Roman"/>
+          <w:rFonts w:ascii="Times New Roman" w:hAnsi="Times New Roman" w:cs="Times New Roman"/>
         </w:rPr>
       </w:pPr>
       <w:r>
@@ -1004,7 +1026,7 @@
         <w:ind w:left="148" w:right="0" w:hanging="0"/>
         <w:jc w:val="center"/>
         <w:rPr>
-          <w:rFonts w:cs="Times New Roman" w:ascii="Times New Roman" w:hAnsi="Times New Roman"/>
+          <w:rFonts w:ascii="Times New Roman" w:hAnsi="Times New Roman" w:cs="Times New Roman"/>
         </w:rPr>
       </w:pPr>
       <w:r>
@@ -1013,7 +1035,7 @@
           <wp:inline distT="0" distB="0" distL="0" distR="0">
             <wp:extent cx="2133600" cy="4181475"/>
             <wp:effectExtent l="0" t="0" r="0" b="0"/>
-            <wp:docPr id="0" name="Picture" descr=""/>
+            <wp:docPr id="1" name="Picture" descr=""/>
             <wp:cNvGraphicFramePr>
               <a:graphicFrameLocks xmlns:a="http://schemas.openxmlformats.org/drawingml/2006/main" noChangeAspect="1"/>
             </wp:cNvGraphicFramePr>
@@ -1021,7 +1043,7 @@
               <a:graphicData uri="http://schemas.openxmlformats.org/drawingml/2006/picture">
                 <pic:pic xmlns:pic="http://schemas.openxmlformats.org/drawingml/2006/picture">
                   <pic:nvPicPr>
-                    <pic:cNvPr id="0" name="Picture" descr=""/>
+                    <pic:cNvPr id="1" name="Picture" descr=""/>
                     <pic:cNvPicPr>
                       <a:picLocks noChangeAspect="1" noChangeArrowheads="1"/>
                     </pic:cNvPicPr>
@@ -1040,13 +1062,6 @@
                     <a:prstGeom prst="rect">
                       <a:avLst/>
                     </a:prstGeom>
-                    <a:noFill/>
-                    <a:ln w="9525">
-                      <a:noFill/>
-                      <a:miter lim="800000"/>
-                      <a:headEnd/>
-                      <a:tailEnd/>
-                    </a:ln>
                   </pic:spPr>
                 </pic:pic>
               </a:graphicData>
@@ -1067,7 +1082,7 @@
         <w:spacing w:lineRule="auto" w:line="480" w:before="0" w:after="16"/>
         <w:ind w:left="360" w:right="0" w:hanging="0"/>
         <w:rPr>
-          <w:rFonts w:cs="Times New Roman" w:ascii="Times New Roman" w:hAnsi="Times New Roman"/>
+          <w:rFonts w:ascii="Times New Roman" w:hAnsi="Times New Roman" w:cs="Times New Roman"/>
           <w:sz w:val="24"/>
           <w:szCs w:val="24"/>
         </w:rPr>
@@ -1103,7 +1118,7 @@
         <w:spacing w:lineRule="auto" w:line="480" w:before="0" w:after="57"/>
         <w:ind w:left="0" w:right="0" w:hanging="0"/>
         <w:rPr>
-          <w:rFonts w:cs="Times New Roman" w:ascii="Times New Roman" w:hAnsi="Times New Roman"/>
+          <w:rFonts w:ascii="Times New Roman" w:hAnsi="Times New Roman" w:cs="Times New Roman"/>
           <w:sz w:val="24"/>
           <w:szCs w:val="24"/>
         </w:rPr>
@@ -1123,7 +1138,8 @@
         <w:spacing w:lineRule="auto" w:line="480"/>
         <w:ind w:left="-5" w:right="0" w:hanging="10"/>
         <w:rPr>
-          <w:rFonts w:eastAsia="宋体" w:cs="Times New Roman" w:ascii="Times New Roman" w:hAnsi="Times New Roman"/>
+          <w:rFonts w:ascii="Times New Roman" w:hAnsi="Times New Roman" w:eastAsia="宋体" w:cs="Times New Roman"/>
+          <w:b/>
           <w:b/>
           <w:bCs/>
           <w:sz w:val="24"/>
@@ -1146,7 +1162,8 @@
         <w:spacing w:lineRule="auto" w:line="480"/>
         <w:ind w:left="-5" w:right="0" w:hanging="10"/>
         <w:rPr>
-          <w:rFonts w:eastAsia="宋体" w:cs="Times New Roman" w:ascii="Times New Roman" w:hAnsi="Times New Roman"/>
+          <w:rFonts w:ascii="Times New Roman" w:hAnsi="Times New Roman" w:eastAsia="宋体" w:cs="Times New Roman"/>
+          <w:b/>
           <w:b/>
           <w:bCs/>
           <w:sz w:val="24"/>
@@ -1169,7 +1186,8 @@
         <w:spacing w:lineRule="auto" w:line="480"/>
         <w:ind w:left="-5" w:right="0" w:hanging="10"/>
         <w:rPr>
-          <w:rFonts w:cs="Times New Roman" w:ascii="Times New Roman" w:hAnsi="Times New Roman"/>
+          <w:rFonts w:ascii="Times New Roman" w:hAnsi="Times New Roman" w:cs="Times New Roman"/>
+          <w:b/>
           <w:b/>
           <w:bCs/>
           <w:sz w:val="24"/>
@@ -1196,7 +1214,7 @@
         </w:numPr>
         <w:spacing w:lineRule="auto" w:line="480"/>
         <w:rPr>
-          <w:rFonts w:cs="Times New Roman" w:ascii="Times New Roman" w:hAnsi="Times New Roman"/>
+          <w:rFonts w:ascii="Times New Roman" w:hAnsi="Times New Roman" w:cs="Times New Roman"/>
           <w:sz w:val="24"/>
           <w:szCs w:val="24"/>
         </w:rPr>
@@ -1219,7 +1237,7 @@
         </w:numPr>
         <w:spacing w:lineRule="auto" w:line="480"/>
         <w:rPr>
-          <w:rFonts w:cs="Times New Roman" w:ascii="Times New Roman" w:hAnsi="Times New Roman"/>
+          <w:rFonts w:ascii="Times New Roman" w:hAnsi="Times New Roman" w:cs="Times New Roman"/>
           <w:sz w:val="24"/>
           <w:szCs w:val="24"/>
         </w:rPr>
@@ -1239,7 +1257,7 @@
         <w:spacing w:lineRule="auto" w:line="480" w:before="0" w:after="57"/>
         <w:ind w:left="0" w:right="0" w:hanging="0"/>
         <w:rPr>
-          <w:rFonts w:cs="Times New Roman" w:ascii="Times New Roman" w:hAnsi="Times New Roman"/>
+          <w:rFonts w:ascii="Times New Roman" w:hAnsi="Times New Roman" w:cs="Times New Roman"/>
           <w:sz w:val="24"/>
           <w:szCs w:val="24"/>
         </w:rPr>
@@ -1259,7 +1277,7 @@
         <w:spacing w:lineRule="auto" w:line="480" w:before="0" w:after="57"/>
         <w:ind w:left="0" w:right="0" w:hanging="0"/>
         <w:rPr>
-          <w:rFonts w:cs="Times New Roman" w:ascii="Times New Roman" w:hAnsi="Times New Roman"/>
+          <w:rFonts w:ascii="Times New Roman" w:hAnsi="Times New Roman" w:cs="Times New Roman"/>
           <w:sz w:val="24"/>
           <w:szCs w:val="24"/>
         </w:rPr>
@@ -1279,7 +1297,8 @@
         <w:spacing w:lineRule="auto" w:line="480"/>
         <w:ind w:left="-5" w:right="0" w:hanging="10"/>
         <w:rPr>
-          <w:rFonts w:cs="Times New Roman" w:ascii="Times New Roman" w:hAnsi="Times New Roman"/>
+          <w:rFonts w:ascii="Times New Roman" w:hAnsi="Times New Roman" w:cs="Times New Roman"/>
+          <w:b/>
           <w:b/>
           <w:sz w:val="24"/>
           <w:szCs w:val="24"/>
@@ -1301,7 +1320,7 @@
         <w:spacing w:lineRule="auto" w:line="480"/>
         <w:ind w:left="-5" w:right="0" w:hanging="10"/>
         <w:rPr>
-          <w:rFonts w:cs="Times New Roman" w:ascii="Times New Roman" w:hAnsi="Times New Roman"/>
+          <w:rFonts w:ascii="Times New Roman" w:hAnsi="Times New Roman" w:cs="Times New Roman"/>
           <w:sz w:val="24"/>
           <w:szCs w:val="24"/>
         </w:rPr>
@@ -1341,6 +1360,7 @@
         <w:ind w:left="-15" w:right="0" w:hanging="0"/>
         <w:rPr>
           <w:b/>
+          <w:b/>
           <w:bCs/>
         </w:rPr>
       </w:pPr>
@@ -1358,7 +1378,7 @@
         <w:spacing w:lineRule="auto" w:line="480"/>
         <w:ind w:left="-15" w:right="0" w:hanging="0"/>
         <w:rPr>
-          <w:rFonts w:cs="Times New Roman" w:ascii="Times New Roman" w:hAnsi="Times New Roman"/>
+          <w:rFonts w:ascii="Times New Roman" w:hAnsi="Times New Roman" w:cs="Times New Roman"/>
           <w:sz w:val="24"/>
           <w:szCs w:val="24"/>
         </w:rPr>
@@ -1378,7 +1398,7 @@
         <w:spacing w:lineRule="auto" w:line="480"/>
         <w:ind w:left="-15" w:right="0" w:hanging="0"/>
         <w:rPr>
-          <w:rFonts w:cs="Times New Roman" w:ascii="Times New Roman" w:hAnsi="Times New Roman"/>
+          <w:rFonts w:ascii="Times New Roman" w:hAnsi="Times New Roman" w:cs="Times New Roman"/>
           <w:sz w:val="24"/>
           <w:szCs w:val="24"/>
         </w:rPr>
@@ -1398,7 +1418,7 @@
         <w:spacing w:lineRule="auto" w:line="480"/>
         <w:ind w:left="-15" w:right="0" w:hanging="0"/>
         <w:rPr>
-          <w:rFonts w:cs="Times New Roman" w:ascii="Times New Roman" w:hAnsi="Times New Roman"/>
+          <w:rFonts w:ascii="Times New Roman" w:hAnsi="Times New Roman" w:cs="Times New Roman"/>
           <w:sz w:val="24"/>
           <w:szCs w:val="24"/>
         </w:rPr>
@@ -1418,7 +1438,7 @@
         <w:spacing w:lineRule="auto" w:line="480"/>
         <w:ind w:left="-15" w:right="0" w:hanging="0"/>
         <w:rPr>
-          <w:rFonts w:cs="Times New Roman" w:ascii="Times New Roman" w:hAnsi="Times New Roman"/>
+          <w:rFonts w:ascii="Times New Roman" w:hAnsi="Times New Roman" w:cs="Times New Roman"/>
           <w:sz w:val="24"/>
           <w:szCs w:val="24"/>
         </w:rPr>
@@ -1438,7 +1458,7 @@
         <w:spacing w:lineRule="auto" w:line="288" w:before="0" w:after="0"/>
         <w:ind w:left="0" w:right="9242" w:hanging="0"/>
         <w:rPr>
-          <w:rFonts w:eastAsia="Arial" w:cs="Times New Roman" w:ascii="Times New Roman" w:hAnsi="Times New Roman"/>
+          <w:rFonts w:ascii="Times New Roman" w:hAnsi="Times New Roman" w:eastAsia="Arial" w:cs="Times New Roman"/>
           <w:color w:val="000000"/>
           <w:sz w:val="24"/>
           <w:szCs w:val="24"/>
@@ -1468,7 +1488,7 @@
         <w:spacing w:lineRule="auto" w:line="300" w:before="0" w:after="0"/>
         <w:ind w:left="0" w:right="0" w:hanging="0"/>
         <w:rPr>
-          <w:rFonts w:eastAsia="宋体" w:cs="Times New Roman" w:ascii="Times New Roman" w:hAnsi="Times New Roman"/>
+          <w:rFonts w:ascii="Times New Roman" w:hAnsi="Times New Roman" w:eastAsia="宋体" w:cs="Times New Roman"/>
           <w:color w:val="000000"/>
           <w:sz w:val="24"/>
           <w:szCs w:val="24"/>
@@ -1490,7 +1510,7 @@
         <w:spacing w:lineRule="auto" w:line="300" w:before="0" w:after="0"/>
         <w:ind w:left="0" w:right="0" w:hanging="0"/>
         <w:rPr>
-          <w:rFonts w:eastAsia="宋体" w:cs="Times New Roman" w:ascii="Times New Roman" w:hAnsi="Times New Roman"/>
+          <w:rFonts w:ascii="Times New Roman" w:hAnsi="Times New Roman" w:eastAsia="宋体" w:cs="Times New Roman"/>
           <w:color w:val="000000"/>
           <w:sz w:val="24"/>
           <w:szCs w:val="24"/>
@@ -1511,19 +1531,20 @@
         <w:spacing w:lineRule="auto" w:line="300" w:before="0" w:after="0"/>
         <w:ind w:left="0" w:right="0" w:hanging="0"/>
         <w:rPr>
-          <w:rFonts w:eastAsia="宋体" w:cs="Times New Roman" w:ascii="Times New Roman" w:hAnsi="Times New Roman"/>
-          <w:color w:val="000000"/>
-          <w:sz w:val="24"/>
-          <w:szCs w:val="24"/>
-        </w:rPr>
-      </w:pPr>
-      <w:r>
-        <w:rPr>
-          <w:rFonts w:eastAsia="宋体" w:cs="Times New Roman" w:ascii="Times New Roman" w:hAnsi="Times New Roman"/>
-          <w:color w:val="000000"/>
-          <w:sz w:val="24"/>
-          <w:szCs w:val="24"/>
-        </w:rPr>
+          <w:rFonts w:ascii="Times New Roman" w:hAnsi="Times New Roman" w:eastAsia="宋体" w:cs="Times New Roman"/>
+          <w:color w:val="000000"/>
+          <w:sz w:val="24"/>
+          <w:szCs w:val="24"/>
+        </w:rPr>
+      </w:pPr>
+      <w:r>
+        <w:rPr>
+          <w:rFonts w:eastAsia="宋体" w:cs="Times New Roman" w:ascii="Times New Roman" w:hAnsi="Times New Roman"/>
+          <w:color w:val="000000"/>
+          <w:sz w:val="24"/>
+          <w:szCs w:val="24"/>
+        </w:rPr>
+        <w:t>You you must pay attention!</w:t>
       </w:r>
     </w:p>
     <w:p>
@@ -1532,7 +1553,7 @@
         <w:spacing w:lineRule="auto" w:line="300" w:before="0" w:after="0"/>
         <w:ind w:left="0" w:right="0" w:hanging="0"/>
         <w:rPr>
-          <w:rFonts w:eastAsia="宋体" w:cs="Times New Roman" w:ascii="Times New Roman" w:hAnsi="Times New Roman"/>
+          <w:rFonts w:ascii="Times New Roman" w:hAnsi="Times New Roman" w:eastAsia="宋体" w:cs="Times New Roman"/>
           <w:color w:val="000000"/>
           <w:sz w:val="24"/>
           <w:szCs w:val="24"/>
@@ -1553,7 +1574,7 @@
         <w:spacing w:lineRule="auto" w:line="300" w:before="0" w:after="0"/>
         <w:ind w:left="0" w:right="0" w:hanging="0"/>
         <w:rPr>
-          <w:rFonts w:eastAsia="宋体" w:cs="Times New Roman" w:ascii="Times New Roman" w:hAnsi="Times New Roman"/>
+          <w:rFonts w:ascii="Times New Roman" w:hAnsi="Times New Roman" w:eastAsia="宋体" w:cs="Times New Roman"/>
           <w:color w:val="000000"/>
           <w:sz w:val="24"/>
           <w:szCs w:val="24"/>
@@ -1574,7 +1595,7 @@
         <w:spacing w:lineRule="auto" w:line="300" w:before="0" w:after="0"/>
         <w:ind w:left="0" w:right="0" w:hanging="0"/>
         <w:rPr>
-          <w:rFonts w:eastAsia="宋体" w:cs="Times New Roman" w:ascii="Times New Roman" w:hAnsi="Times New Roman"/>
+          <w:rFonts w:ascii="Times New Roman" w:hAnsi="Times New Roman" w:eastAsia="宋体" w:cs="Times New Roman"/>
           <w:color w:val="000000"/>
           <w:sz w:val="24"/>
           <w:szCs w:val="24"/>
@@ -1595,7 +1616,7 @@
         <w:spacing w:lineRule="auto" w:line="300" w:before="0" w:after="0"/>
         <w:ind w:left="0" w:right="0" w:hanging="0"/>
         <w:rPr>
-          <w:rFonts w:eastAsia="宋体" w:cs="Times New Roman" w:ascii="Times New Roman" w:hAnsi="Times New Roman"/>
+          <w:rFonts w:ascii="Times New Roman" w:hAnsi="Times New Roman" w:eastAsia="宋体" w:cs="Times New Roman"/>
           <w:color w:val="000000"/>
           <w:sz w:val="24"/>
           <w:szCs w:val="24"/>
@@ -1616,7 +1637,7 @@
         <w:spacing w:lineRule="auto" w:line="300" w:before="0" w:after="0"/>
         <w:ind w:left="0" w:right="0" w:hanging="0"/>
         <w:rPr>
-          <w:rFonts w:eastAsia="宋体" w:cs="Times New Roman" w:ascii="Times New Roman" w:hAnsi="Times New Roman"/>
+          <w:rFonts w:ascii="Times New Roman" w:hAnsi="Times New Roman" w:eastAsia="宋体" w:cs="Times New Roman"/>
           <w:color w:val="000000"/>
           <w:sz w:val="24"/>
           <w:szCs w:val="24"/>
@@ -1637,7 +1658,7 @@
         <w:spacing w:lineRule="auto" w:line="300" w:before="0" w:after="0"/>
         <w:ind w:left="0" w:right="0" w:hanging="0"/>
         <w:rPr>
-          <w:rFonts w:eastAsia="宋体" w:cs="Times New Roman" w:ascii="Times New Roman" w:hAnsi="Times New Roman"/>
+          <w:rFonts w:ascii="Times New Roman" w:hAnsi="Times New Roman" w:eastAsia="宋体" w:cs="Times New Roman"/>
           <w:color w:val="000000"/>
           <w:sz w:val="24"/>
           <w:szCs w:val="24"/>
@@ -1658,7 +1679,7 @@
         <w:spacing w:lineRule="auto" w:line="300" w:before="0" w:after="0"/>
         <w:ind w:left="0" w:right="0" w:hanging="0"/>
         <w:rPr>
-          <w:rFonts w:eastAsia="宋体" w:cs="Times New Roman" w:ascii="Times New Roman" w:hAnsi="Times New Roman"/>
+          <w:rFonts w:ascii="Times New Roman" w:hAnsi="Times New Roman" w:eastAsia="宋体" w:cs="Times New Roman"/>
           <w:color w:val="000000"/>
           <w:sz w:val="24"/>
           <w:szCs w:val="24"/>
@@ -1679,7 +1700,7 @@
         <w:spacing w:lineRule="auto" w:line="300" w:before="0" w:after="0"/>
         <w:ind w:left="0" w:right="0" w:hanging="0"/>
         <w:rPr>
-          <w:rFonts w:eastAsia="宋体" w:cs="Times New Roman" w:ascii="Times New Roman" w:hAnsi="Times New Roman"/>
+          <w:rFonts w:ascii="Times New Roman" w:hAnsi="Times New Roman" w:eastAsia="宋体" w:cs="Times New Roman"/>
           <w:color w:val="000000"/>
           <w:sz w:val="24"/>
           <w:szCs w:val="24"/>
@@ -1700,7 +1721,7 @@
         <w:spacing w:lineRule="auto" w:line="300" w:before="0" w:after="0"/>
         <w:ind w:left="0" w:right="0" w:hanging="0"/>
         <w:rPr>
-          <w:rFonts w:eastAsia="宋体" w:cs="Times New Roman" w:ascii="Times New Roman" w:hAnsi="Times New Roman"/>
+          <w:rFonts w:ascii="Times New Roman" w:hAnsi="Times New Roman" w:eastAsia="宋体" w:cs="Times New Roman"/>
           <w:color w:val="000000"/>
           <w:sz w:val="24"/>
           <w:szCs w:val="24"/>
@@ -1721,7 +1742,7 @@
         <w:spacing w:lineRule="auto" w:line="300" w:before="0" w:after="0"/>
         <w:ind w:left="0" w:right="0" w:hanging="0"/>
         <w:rPr>
-          <w:rFonts w:eastAsia="宋体" w:cs="Times New Roman" w:ascii="Times New Roman" w:hAnsi="Times New Roman"/>
+          <w:rFonts w:ascii="Times New Roman" w:hAnsi="Times New Roman" w:eastAsia="宋体" w:cs="Times New Roman"/>
           <w:color w:val="000000"/>
           <w:sz w:val="24"/>
           <w:szCs w:val="24"/>
@@ -1742,7 +1763,7 @@
         <w:spacing w:lineRule="auto" w:line="300" w:before="0" w:after="0"/>
         <w:ind w:left="0" w:right="0" w:hanging="0"/>
         <w:rPr>
-          <w:rFonts w:eastAsia="宋体" w:cs="Times New Roman" w:ascii="Times New Roman" w:hAnsi="Times New Roman"/>
+          <w:rFonts w:ascii="Times New Roman" w:hAnsi="Times New Roman" w:eastAsia="宋体" w:cs="Times New Roman"/>
           <w:color w:val="000000"/>
           <w:sz w:val="24"/>
           <w:szCs w:val="24"/>
@@ -1763,7 +1784,7 @@
         <w:spacing w:lineRule="auto" w:line="300" w:before="0" w:after="0"/>
         <w:ind w:left="0" w:right="0" w:hanging="0"/>
         <w:rPr>
-          <w:rFonts w:eastAsia="宋体" w:cs="Times New Roman" w:ascii="Times New Roman" w:hAnsi="Times New Roman"/>
+          <w:rFonts w:ascii="Times New Roman" w:hAnsi="Times New Roman" w:eastAsia="宋体" w:cs="Times New Roman"/>
           <w:color w:val="000000"/>
           <w:sz w:val="24"/>
           <w:szCs w:val="24"/>
@@ -1784,7 +1805,7 @@
         <w:spacing w:lineRule="auto" w:line="300" w:before="0" w:after="0"/>
         <w:ind w:left="0" w:right="0" w:hanging="0"/>
         <w:rPr>
-          <w:rFonts w:eastAsia="宋体" w:cs="Times New Roman" w:ascii="Times New Roman" w:hAnsi="Times New Roman"/>
+          <w:rFonts w:ascii="Times New Roman" w:hAnsi="Times New Roman" w:eastAsia="宋体" w:cs="Times New Roman"/>
           <w:color w:val="000000"/>
           <w:sz w:val="24"/>
           <w:szCs w:val="24"/>
@@ -1805,7 +1826,7 @@
         <w:spacing w:lineRule="auto" w:line="300" w:before="0" w:after="0"/>
         <w:ind w:left="0" w:right="0" w:hanging="0"/>
         <w:rPr>
-          <w:rFonts w:eastAsia="宋体" w:cs="Times New Roman" w:ascii="Times New Roman" w:hAnsi="Times New Roman"/>
+          <w:rFonts w:ascii="Times New Roman" w:hAnsi="Times New Roman" w:eastAsia="宋体" w:cs="Times New Roman"/>
           <w:color w:val="000000"/>
           <w:sz w:val="24"/>
           <w:szCs w:val="24"/>
@@ -1826,7 +1847,28 @@
         <w:spacing w:lineRule="auto" w:line="300" w:before="0" w:after="0"/>
         <w:ind w:left="0" w:right="0" w:hanging="0"/>
         <w:rPr>
-          <w:rFonts w:eastAsia="Arial" w:cs="Times New Roman" w:ascii="Times New Roman" w:hAnsi="Times New Roman"/>
+          <w:rFonts w:ascii="Times New Roman" w:hAnsi="Times New Roman" w:eastAsia="宋体" w:cs="Times New Roman"/>
+          <w:color w:val="000000"/>
+          <w:sz w:val="24"/>
+          <w:szCs w:val="24"/>
+        </w:rPr>
+      </w:pPr>
+      <w:r>
+        <w:rPr>
+          <w:rFonts w:eastAsia="宋体" w:cs="Times New Roman" w:ascii="Times New Roman" w:hAnsi="Times New Roman"/>
+          <w:color w:val="000000"/>
+          <w:sz w:val="24"/>
+          <w:szCs w:val="24"/>
+        </w:rPr>
+      </w:r>
+    </w:p>
+    <w:p>
+      <w:pPr>
+        <w:pStyle w:val="Normal"/>
+        <w:spacing w:lineRule="auto" w:line="300" w:before="0" w:after="0"/>
+        <w:ind w:left="0" w:right="0" w:hanging="0"/>
+        <w:rPr>
+          <w:rFonts w:ascii="Times New Roman" w:hAnsi="Times New Roman" w:eastAsia="Arial" w:cs="Times New Roman"/>
           <w:color w:val="000000"/>
           <w:sz w:val="24"/>
           <w:szCs w:val="24"/>
@@ -1848,7 +1890,7 @@
         <w:spacing w:before="0" w:after="0"/>
         <w:ind w:left="0" w:right="0" w:hanging="0"/>
         <w:rPr>
-          <w:rFonts w:eastAsia="Arial" w:cs="Times New Roman" w:ascii="Times New Roman" w:hAnsi="Times New Roman"/>
+          <w:rFonts w:ascii="Times New Roman" w:hAnsi="Times New Roman" w:eastAsia="Arial" w:cs="Times New Roman"/>
           <w:color w:val="000000"/>
           <w:sz w:val="24"/>
           <w:szCs w:val="24"/>
@@ -1874,7 +1916,7 @@
         <w:spacing w:lineRule="auto" w:line="300" w:before="0" w:after="0"/>
         <w:ind w:left="715" w:right="0" w:hanging="360"/>
         <w:rPr>
-          <w:rFonts w:eastAsia="Arial" w:cs="Times New Roman" w:ascii="Times New Roman" w:hAnsi="Times New Roman"/>
+          <w:rFonts w:ascii="Times New Roman" w:hAnsi="Times New Roman" w:eastAsia="Arial" w:cs="Times New Roman"/>
           <w:color w:val="000000"/>
           <w:sz w:val="24"/>
           <w:szCs w:val="24"/>
@@ -1923,7 +1965,7 @@
         <w:spacing w:before="0" w:after="31"/>
         <w:ind w:left="0" w:right="0" w:hanging="0"/>
         <w:rPr>
-          <w:rFonts w:eastAsia="Arial" w:cs="Times New Roman" w:ascii="Times New Roman" w:hAnsi="Times New Roman"/>
+          <w:rFonts w:ascii="Times New Roman" w:hAnsi="Times New Roman" w:eastAsia="Arial" w:cs="Times New Roman"/>
           <w:color w:val="000000"/>
           <w:sz w:val="24"/>
           <w:szCs w:val="24"/>
@@ -1949,7 +1991,7 @@
         <w:spacing w:lineRule="auto" w:line="300" w:before="0" w:after="0"/>
         <w:ind w:left="715" w:right="0" w:hanging="360"/>
         <w:rPr>
-          <w:rFonts w:eastAsia="Arial" w:cs="Times New Roman" w:ascii="Times New Roman" w:hAnsi="Times New Roman"/>
+          <w:rFonts w:ascii="Times New Roman" w:hAnsi="Times New Roman" w:eastAsia="Arial" w:cs="Times New Roman"/>
           <w:color w:val="000000"/>
           <w:sz w:val="24"/>
           <w:szCs w:val="24"/>
@@ -2004,7 +2046,7 @@
         <w:spacing w:before="0" w:after="31"/>
         <w:ind w:left="0" w:right="0" w:hanging="0"/>
         <w:rPr>
-          <w:rFonts w:eastAsia="Arial" w:cs="Times New Roman" w:ascii="Times New Roman" w:hAnsi="Times New Roman"/>
+          <w:rFonts w:ascii="Times New Roman" w:hAnsi="Times New Roman" w:eastAsia="Arial" w:cs="Times New Roman"/>
           <w:color w:val="000000"/>
           <w:sz w:val="24"/>
           <w:szCs w:val="24"/>
@@ -2030,7 +2072,7 @@
         <w:spacing w:lineRule="auto" w:line="216" w:before="0" w:after="50"/>
         <w:ind w:left="715" w:right="0" w:hanging="360"/>
         <w:rPr>
-          <w:rFonts w:eastAsia="Arial" w:cs="Times New Roman" w:ascii="Times New Roman" w:hAnsi="Times New Roman"/>
+          <w:rFonts w:ascii="Times New Roman" w:hAnsi="Times New Roman" w:eastAsia="Arial" w:cs="Times New Roman"/>
           <w:color w:val="000000"/>
           <w:sz w:val="24"/>
           <w:szCs w:val="24"/>
@@ -2089,7 +2131,7 @@
         <w:spacing w:before="0" w:after="31"/>
         <w:ind w:left="0" w:right="0" w:hanging="0"/>
         <w:rPr>
-          <w:rFonts w:eastAsia="Arial" w:cs="Times New Roman" w:ascii="Times New Roman" w:hAnsi="Times New Roman"/>
+          <w:rFonts w:ascii="Times New Roman" w:hAnsi="Times New Roman" w:eastAsia="Arial" w:cs="Times New Roman"/>
           <w:color w:val="000000"/>
           <w:sz w:val="24"/>
           <w:szCs w:val="24"/>
@@ -2111,7 +2153,7 @@
         <w:spacing w:before="0" w:after="31"/>
         <w:ind w:left="0" w:right="0" w:hanging="0"/>
         <w:rPr>
-          <w:rFonts w:eastAsia="Arial" w:cs="Times New Roman" w:ascii="Times New Roman" w:hAnsi="Times New Roman"/>
+          <w:rFonts w:ascii="Times New Roman" w:hAnsi="Times New Roman" w:eastAsia="Arial" w:cs="Times New Roman"/>
           <w:color w:val="000000"/>
           <w:sz w:val="24"/>
           <w:szCs w:val="24"/>
@@ -2133,7 +2175,7 @@
         <w:spacing w:before="0" w:after="31"/>
         <w:ind w:left="0" w:right="0" w:hanging="0"/>
         <w:rPr>
-          <w:rFonts w:eastAsia="Arial" w:cs="Times New Roman" w:ascii="Times New Roman" w:hAnsi="Times New Roman"/>
+          <w:rFonts w:ascii="Times New Roman" w:hAnsi="Times New Roman" w:eastAsia="Arial" w:cs="Times New Roman"/>
           <w:color w:val="000000"/>
           <w:sz w:val="24"/>
           <w:szCs w:val="24"/>
@@ -2155,7 +2197,7 @@
         <w:spacing w:before="0" w:after="31"/>
         <w:ind w:left="0" w:right="0" w:hanging="0"/>
         <w:rPr>
-          <w:rFonts w:eastAsia="Arial" w:cs="Times New Roman" w:ascii="Times New Roman" w:hAnsi="Times New Roman"/>
+          <w:rFonts w:ascii="Times New Roman" w:hAnsi="Times New Roman" w:eastAsia="Arial" w:cs="Times New Roman"/>
           <w:color w:val="000000"/>
           <w:sz w:val="24"/>
           <w:szCs w:val="24"/>
@@ -2177,7 +2219,7 @@
         <w:spacing w:before="0" w:after="31"/>
         <w:ind w:left="0" w:right="0" w:hanging="0"/>
         <w:rPr>
-          <w:rFonts w:eastAsia="Arial" w:cs="Times New Roman" w:ascii="Times New Roman" w:hAnsi="Times New Roman"/>
+          <w:rFonts w:ascii="Times New Roman" w:hAnsi="Times New Roman" w:eastAsia="Arial" w:cs="Times New Roman"/>
           <w:color w:val="000000"/>
           <w:sz w:val="24"/>
           <w:szCs w:val="24"/>
@@ -2199,7 +2241,7 @@
         <w:spacing w:before="0" w:after="76"/>
         <w:ind w:left="0" w:right="0" w:hanging="0"/>
         <w:rPr>
-          <w:rFonts w:eastAsia="Arial" w:cs="Times New Roman" w:ascii="Times New Roman" w:hAnsi="Times New Roman"/>
+          <w:rFonts w:ascii="Times New Roman" w:hAnsi="Times New Roman" w:eastAsia="Arial" w:cs="Times New Roman"/>
           <w:color w:val="000000"/>
           <w:sz w:val="24"/>
           <w:szCs w:val="24"/>
@@ -2221,7 +2263,7 @@
         <w:spacing w:before="0" w:after="27"/>
         <w:ind w:left="0" w:right="0" w:hanging="0"/>
         <w:rPr>
-          <w:rFonts w:eastAsia="Arial" w:cs="Times New Roman" w:ascii="Times New Roman" w:hAnsi="Times New Roman"/>
+          <w:rFonts w:ascii="Times New Roman" w:hAnsi="Times New Roman" w:eastAsia="Arial" w:cs="Times New Roman"/>
           <w:color w:val="000000"/>
           <w:sz w:val="24"/>
           <w:szCs w:val="24"/>
@@ -2242,12 +2284,7 @@
         <w:pStyle w:val="Normal"/>
         <w:spacing w:before="0" w:after="0"/>
         <w:ind w:left="0" w:right="0" w:hanging="0"/>
-        <w:rPr>
-          <w:rFonts w:eastAsia="Arial" w:cs="Times New Roman" w:ascii="Times New Roman" w:hAnsi="Times New Roman"/>
-          <w:color w:val="000000"/>
-          <w:sz w:val="24"/>
-          <w:szCs w:val="24"/>
-        </w:rPr>
+        <w:rPr/>
       </w:pPr>
       <w:r>
         <w:rPr>
@@ -2367,7 +2404,6 @@
         <w:ind w:left="715" w:hanging="360"/>
       </w:pPr>
       <w:rPr>
-        <w:color w:val="000000"/>
         <w:dstrike w:val="false"/>
         <w:strike w:val="false"/>
         <w:vertAlign w:val="baseline"/>
@@ -2377,8 +2413,10 @@
         <w:i w:val="false"/>
         <w:u w:val="none" w:color="000000"/>
         <w:b w:val="false"/>
-        <w:shd w:fill="FFFFFF" w:val="clear"/>
+        <w:highlight w:val="white"/>
         <w:szCs w:val="18"/>
+        <w:rFonts w:ascii="Times New Roman" w:hAnsi="Times New Roman"/>
+        <w:color w:val="000000"/>
       </w:rPr>
     </w:lvl>
     <w:lvl w:ilvl="1">
@@ -2390,7 +2428,6 @@
         <w:ind w:left="1440" w:hanging="360"/>
       </w:pPr>
       <w:rPr>
-        <w:color w:val="000000"/>
         <w:dstrike w:val="false"/>
         <w:strike w:val="false"/>
         <w:vertAlign w:val="baseline"/>
@@ -2400,8 +2437,9 @@
         <w:i w:val="false"/>
         <w:u w:val="none" w:color="000000"/>
         <w:b w:val="false"/>
-        <w:shd w:fill="FFFFFF" w:val="clear"/>
+        <w:highlight w:val="white"/>
         <w:szCs w:val="18"/>
+        <w:color w:val="000000"/>
       </w:rPr>
     </w:lvl>
     <w:lvl w:ilvl="2">
@@ -2413,7 +2451,6 @@
         <w:ind w:left="2160" w:hanging="360"/>
       </w:pPr>
       <w:rPr>
-        <w:color w:val="000000"/>
         <w:dstrike w:val="false"/>
         <w:strike w:val="false"/>
         <w:vertAlign w:val="baseline"/>
@@ -2423,8 +2460,9 @@
         <w:i w:val="false"/>
         <w:u w:val="none" w:color="000000"/>
         <w:b w:val="false"/>
-        <w:shd w:fill="FFFFFF" w:val="clear"/>
+        <w:highlight w:val="white"/>
         <w:szCs w:val="18"/>
+        <w:color w:val="000000"/>
       </w:rPr>
     </w:lvl>
     <w:lvl w:ilvl="3">
@@ -2436,7 +2474,6 @@
         <w:ind w:left="2880" w:hanging="360"/>
       </w:pPr>
       <w:rPr>
-        <w:color w:val="000000"/>
         <w:dstrike w:val="false"/>
         <w:strike w:val="false"/>
         <w:vertAlign w:val="baseline"/>
@@ -2446,8 +2483,9 @@
         <w:i w:val="false"/>
         <w:u w:val="none" w:color="000000"/>
         <w:b w:val="false"/>
-        <w:shd w:fill="FFFFFF" w:val="clear"/>
+        <w:highlight w:val="white"/>
         <w:szCs w:val="18"/>
+        <w:color w:val="000000"/>
       </w:rPr>
     </w:lvl>
     <w:lvl w:ilvl="4">
@@ -2459,7 +2497,6 @@
         <w:ind w:left="3600" w:hanging="360"/>
       </w:pPr>
       <w:rPr>
-        <w:color w:val="000000"/>
         <w:dstrike w:val="false"/>
         <w:strike w:val="false"/>
         <w:vertAlign w:val="baseline"/>
@@ -2469,8 +2506,9 @@
         <w:i w:val="false"/>
         <w:u w:val="none" w:color="000000"/>
         <w:b w:val="false"/>
-        <w:shd w:fill="FFFFFF" w:val="clear"/>
+        <w:highlight w:val="white"/>
         <w:szCs w:val="18"/>
+        <w:color w:val="000000"/>
       </w:rPr>
     </w:lvl>
     <w:lvl w:ilvl="5">
@@ -2482,7 +2520,6 @@
         <w:ind w:left="4320" w:hanging="360"/>
       </w:pPr>
       <w:rPr>
-        <w:color w:val="000000"/>
         <w:dstrike w:val="false"/>
         <w:strike w:val="false"/>
         <w:vertAlign w:val="baseline"/>
@@ -2492,8 +2529,9 @@
         <w:i w:val="false"/>
         <w:u w:val="none" w:color="000000"/>
         <w:b w:val="false"/>
-        <w:shd w:fill="FFFFFF" w:val="clear"/>
+        <w:highlight w:val="white"/>
         <w:szCs w:val="18"/>
+        <w:color w:val="000000"/>
       </w:rPr>
     </w:lvl>
     <w:lvl w:ilvl="6">
@@ -2505,7 +2543,6 @@
         <w:ind w:left="5040" w:hanging="360"/>
       </w:pPr>
       <w:rPr>
-        <w:color w:val="000000"/>
         <w:dstrike w:val="false"/>
         <w:strike w:val="false"/>
         <w:vertAlign w:val="baseline"/>
@@ -2515,8 +2552,9 @@
         <w:i w:val="false"/>
         <w:u w:val="none" w:color="000000"/>
         <w:b w:val="false"/>
-        <w:shd w:fill="FFFFFF" w:val="clear"/>
+        <w:highlight w:val="white"/>
         <w:szCs w:val="18"/>
+        <w:color w:val="000000"/>
       </w:rPr>
     </w:lvl>
     <w:lvl w:ilvl="7">
@@ -2528,7 +2566,6 @@
         <w:ind w:left="5760" w:hanging="360"/>
       </w:pPr>
       <w:rPr>
-        <w:color w:val="000000"/>
         <w:dstrike w:val="false"/>
         <w:strike w:val="false"/>
         <w:vertAlign w:val="baseline"/>
@@ -2538,8 +2575,9 @@
         <w:i w:val="false"/>
         <w:u w:val="none" w:color="000000"/>
         <w:b w:val="false"/>
-        <w:shd w:fill="FFFFFF" w:val="clear"/>
+        <w:highlight w:val="white"/>
         <w:szCs w:val="18"/>
+        <w:color w:val="000000"/>
       </w:rPr>
     </w:lvl>
     <w:lvl w:ilvl="8">
@@ -2551,7 +2589,6 @@
         <w:ind w:left="6480" w:hanging="360"/>
       </w:pPr>
       <w:rPr>
-        <w:color w:val="000000"/>
         <w:dstrike w:val="false"/>
         <w:strike w:val="false"/>
         <w:vertAlign w:val="baseline"/>
@@ -2561,8 +2598,9 @@
         <w:i w:val="false"/>
         <w:u w:val="none" w:color="000000"/>
         <w:b w:val="false"/>
-        <w:shd w:fill="FFFFFF" w:val="clear"/>
+        <w:highlight w:val="white"/>
         <w:szCs w:val="18"/>
+        <w:color w:val="000000"/>
       </w:rPr>
     </w:lvl>
   </w:abstractNum>
@@ -2698,7 +2736,7 @@
 </file>
 
 <file path=word/styles.xml><?xml version="1.0" encoding="utf-8"?>
-<w:styles xmlns:w="http://schemas.openxmlformats.org/wordprocessingml/2006/main">
+<w:styles xmlns:w="http://schemas.openxmlformats.org/wordprocessingml/2006/main" xmlns:w14="http://schemas.microsoft.com/office/word/2010/wordml" xmlns:mc="http://schemas.openxmlformats.org/markup-compatibility/2006" mc:Ignorable="w14">
   <w:docDefaults>
     <w:rPrDefault>
       <w:rPr>
@@ -2711,144 +2749,144 @@
       <w:pPr/>
     </w:pPrDefault>
   </w:docDefaults>
-  <w:latentStyles w:count="267" w:defQFormat="0" w:defUnhideWhenUsed="1" w:defSemiHidden="1" w:defUIPriority="99" w:defLockedState="0">
-    <w:lsdException w:unhideWhenUsed="0" w:semiHidden="0" w:qFormat="1" w:uiPriority="0" w:name="Normal"/>
-    <w:lsdException w:unhideWhenUsed="0" w:semiHidden="0" w:qFormat="1" w:uiPriority="9" w:name="heading 1"/>
-    <w:lsdException w:qFormat="1" w:uiPriority="9" w:name="heading 2"/>
-    <w:lsdException w:qFormat="1" w:uiPriority="9" w:name="heading 3"/>
-    <w:lsdException w:qFormat="1" w:uiPriority="9" w:name="heading 4"/>
-    <w:lsdException w:qFormat="1" w:uiPriority="9" w:name="heading 5"/>
-    <w:lsdException w:qFormat="1" w:uiPriority="9" w:name="heading 6"/>
-    <w:lsdException w:qFormat="1" w:uiPriority="9" w:name="heading 7"/>
-    <w:lsdException w:qFormat="1" w:uiPriority="9" w:name="heading 8"/>
-    <w:lsdException w:qFormat="1" w:uiPriority="9" w:name="heading 9"/>
-    <w:lsdException w:uiPriority="39" w:name="toc 1"/>
-    <w:lsdException w:uiPriority="39" w:name="toc 2"/>
-    <w:lsdException w:uiPriority="39" w:name="toc 3"/>
-    <w:lsdException w:uiPriority="39" w:name="toc 4"/>
-    <w:lsdException w:uiPriority="39" w:name="toc 5"/>
-    <w:lsdException w:uiPriority="39" w:name="toc 6"/>
-    <w:lsdException w:uiPriority="39" w:name="toc 7"/>
-    <w:lsdException w:uiPriority="39" w:name="toc 8"/>
-    <w:lsdException w:uiPriority="39" w:name="toc 9"/>
-    <w:lsdException w:qFormat="1" w:uiPriority="35" w:name="caption"/>
-    <w:lsdException w:unhideWhenUsed="0" w:semiHidden="0" w:qFormat="1" w:uiPriority="10" w:name="Title"/>
-    <w:lsdException w:uiPriority="1" w:name="Default Paragraph Font"/>
-    <w:lsdException w:unhideWhenUsed="0" w:semiHidden="0" w:qFormat="1" w:uiPriority="11" w:name="Subtitle"/>
-    <w:lsdException w:unhideWhenUsed="0" w:semiHidden="0" w:qFormat="1" w:uiPriority="22" w:name="Strong"/>
-    <w:lsdException w:unhideWhenUsed="0" w:semiHidden="0" w:qFormat="1" w:uiPriority="20" w:name="Emphasis"/>
-    <w:lsdException w:unhideWhenUsed="0" w:semiHidden="0" w:uiPriority="59" w:name="Table Grid"/>
-    <w:lsdException w:unhideWhenUsed="0" w:name="Placeholder Text"/>
-    <w:lsdException w:unhideWhenUsed="0" w:semiHidden="0" w:qFormat="1" w:uiPriority="1" w:name="No Spacing"/>
-    <w:lsdException w:unhideWhenUsed="0" w:semiHidden="0" w:uiPriority="60" w:name="Light Shading"/>
-    <w:lsdException w:unhideWhenUsed="0" w:semiHidden="0" w:uiPriority="61" w:name="Light List"/>
-    <w:lsdException w:unhideWhenUsed="0" w:semiHidden="0" w:uiPriority="62" w:name="Light Grid"/>
-    <w:lsdException w:unhideWhenUsed="0" w:semiHidden="0" w:uiPriority="63" w:name="Medium Shading 1"/>
-    <w:lsdException w:unhideWhenUsed="0" w:semiHidden="0" w:uiPriority="64" w:name="Medium Shading 2"/>
-    <w:lsdException w:unhideWhenUsed="0" w:semiHidden="0" w:uiPriority="65" w:name="Medium List 1"/>
-    <w:lsdException w:unhideWhenUsed="0" w:semiHidden="0" w:uiPriority="66" w:name="Medium List 2"/>
-    <w:lsdException w:unhideWhenUsed="0" w:semiHidden="0" w:uiPriority="67" w:name="Medium Grid 1"/>
-    <w:lsdException w:unhideWhenUsed="0" w:semiHidden="0" w:uiPriority="68" w:name="Medium Grid 2"/>
-    <w:lsdException w:unhideWhenUsed="0" w:semiHidden="0" w:uiPriority="69" w:name="Medium Grid 3"/>
-    <w:lsdException w:unhideWhenUsed="0" w:semiHidden="0" w:uiPriority="70" w:name="Dark List"/>
-    <w:lsdException w:unhideWhenUsed="0" w:semiHidden="0" w:uiPriority="71" w:name="Colorful Shading"/>
-    <w:lsdException w:unhideWhenUsed="0" w:semiHidden="0" w:uiPriority="72" w:name="Colorful List"/>
-    <w:lsdException w:unhideWhenUsed="0" w:semiHidden="0" w:uiPriority="73" w:name="Colorful Grid"/>
-    <w:lsdException w:unhideWhenUsed="0" w:semiHidden="0" w:uiPriority="60" w:name="Light Shading Accent 1"/>
-    <w:lsdException w:unhideWhenUsed="0" w:semiHidden="0" w:uiPriority="61" w:name="Light List Accent 1"/>
-    <w:lsdException w:unhideWhenUsed="0" w:semiHidden="0" w:uiPriority="62" w:name="Light Grid Accent 1"/>
-    <w:lsdException w:unhideWhenUsed="0" w:semiHidden="0" w:uiPriority="63" w:name="Medium Shading 1 Accent 1"/>
-    <w:lsdException w:unhideWhenUsed="0" w:semiHidden="0" w:uiPriority="64" w:name="Medium Shading 2 Accent 1"/>
-    <w:lsdException w:unhideWhenUsed="0" w:semiHidden="0" w:uiPriority="65" w:name="Medium List 1 Accent 1"/>
-    <w:lsdException w:unhideWhenUsed="0" w:name="Revision"/>
-    <w:lsdException w:unhideWhenUsed="0" w:semiHidden="0" w:qFormat="1" w:uiPriority="34" w:name="List Paragraph"/>
-    <w:lsdException w:unhideWhenUsed="0" w:semiHidden="0" w:qFormat="1" w:uiPriority="29" w:name="Quote"/>
-    <w:lsdException w:unhideWhenUsed="0" w:semiHidden="0" w:qFormat="1" w:uiPriority="30" w:name="Intense Quote"/>
-    <w:lsdException w:unhideWhenUsed="0" w:semiHidden="0" w:uiPriority="66" w:name="Medium List 2 Accent 1"/>
-    <w:lsdException w:unhideWhenUsed="0" w:semiHidden="0" w:uiPriority="67" w:name="Medium Grid 1 Accent 1"/>
-    <w:lsdException w:unhideWhenUsed="0" w:semiHidden="0" w:uiPriority="68" w:name="Medium Grid 2 Accent 1"/>
-    <w:lsdException w:unhideWhenUsed="0" w:semiHidden="0" w:uiPriority="69" w:name="Medium Grid 3 Accent 1"/>
-    <w:lsdException w:unhideWhenUsed="0" w:semiHidden="0" w:uiPriority="70" w:name="Dark List Accent 1"/>
-    <w:lsdException w:unhideWhenUsed="0" w:semiHidden="0" w:uiPriority="71" w:name="Colorful Shading Accent 1"/>
-    <w:lsdException w:unhideWhenUsed="0" w:semiHidden="0" w:uiPriority="72" w:name="Colorful List Accent 1"/>
-    <w:lsdException w:unhideWhenUsed="0" w:semiHidden="0" w:uiPriority="73" w:name="Colorful Grid Accent 1"/>
-    <w:lsdException w:unhideWhenUsed="0" w:semiHidden="0" w:uiPriority="60" w:name="Light Shading Accent 2"/>
-    <w:lsdException w:unhideWhenUsed="0" w:semiHidden="0" w:uiPriority="61" w:name="Light List Accent 2"/>
-    <w:lsdException w:unhideWhenUsed="0" w:semiHidden="0" w:uiPriority="62" w:name="Light Grid Accent 2"/>
-    <w:lsdException w:unhideWhenUsed="0" w:semiHidden="0" w:uiPriority="63" w:name="Medium Shading 1 Accent 2"/>
-    <w:lsdException w:unhideWhenUsed="0" w:semiHidden="0" w:uiPriority="64" w:name="Medium Shading 2 Accent 2"/>
-    <w:lsdException w:unhideWhenUsed="0" w:semiHidden="0" w:uiPriority="65" w:name="Medium List 1 Accent 2"/>
-    <w:lsdException w:unhideWhenUsed="0" w:semiHidden="0" w:uiPriority="66" w:name="Medium List 2 Accent 2"/>
-    <w:lsdException w:unhideWhenUsed="0" w:semiHidden="0" w:uiPriority="67" w:name="Medium Grid 1 Accent 2"/>
-    <w:lsdException w:unhideWhenUsed="0" w:semiHidden="0" w:uiPriority="68" w:name="Medium Grid 2 Accent 2"/>
-    <w:lsdException w:unhideWhenUsed="0" w:semiHidden="0" w:uiPriority="69" w:name="Medium Grid 3 Accent 2"/>
-    <w:lsdException w:unhideWhenUsed="0" w:semiHidden="0" w:uiPriority="70" w:name="Dark List Accent 2"/>
-    <w:lsdException w:unhideWhenUsed="0" w:semiHidden="0" w:uiPriority="71" w:name="Colorful Shading Accent 2"/>
-    <w:lsdException w:unhideWhenUsed="0" w:semiHidden="0" w:uiPriority="72" w:name="Colorful List Accent 2"/>
-    <w:lsdException w:unhideWhenUsed="0" w:semiHidden="0" w:uiPriority="73" w:name="Colorful Grid Accent 2"/>
-    <w:lsdException w:unhideWhenUsed="0" w:semiHidden="0" w:uiPriority="60" w:name="Light Shading Accent 3"/>
-    <w:lsdException w:unhideWhenUsed="0" w:semiHidden="0" w:uiPriority="61" w:name="Light List Accent 3"/>
-    <w:lsdException w:unhideWhenUsed="0" w:semiHidden="0" w:uiPriority="62" w:name="Light Grid Accent 3"/>
-    <w:lsdException w:unhideWhenUsed="0" w:semiHidden="0" w:uiPriority="63" w:name="Medium Shading 1 Accent 3"/>
-    <w:lsdException w:unhideWhenUsed="0" w:semiHidden="0" w:uiPriority="64" w:name="Medium Shading 2 Accent 3"/>
-    <w:lsdException w:unhideWhenUsed="0" w:semiHidden="0" w:uiPriority="65" w:name="Medium List 1 Accent 3"/>
-    <w:lsdException w:unhideWhenUsed="0" w:semiHidden="0" w:uiPriority="66" w:name="Medium List 2 Accent 3"/>
-    <w:lsdException w:unhideWhenUsed="0" w:semiHidden="0" w:uiPriority="67" w:name="Medium Grid 1 Accent 3"/>
-    <w:lsdException w:unhideWhenUsed="0" w:semiHidden="0" w:uiPriority="68" w:name="Medium Grid 2 Accent 3"/>
-    <w:lsdException w:unhideWhenUsed="0" w:semiHidden="0" w:uiPriority="69" w:name="Medium Grid 3 Accent 3"/>
-    <w:lsdException w:unhideWhenUsed="0" w:semiHidden="0" w:uiPriority="70" w:name="Dark List Accent 3"/>
-    <w:lsdException w:unhideWhenUsed="0" w:semiHidden="0" w:uiPriority="71" w:name="Colorful Shading Accent 3"/>
-    <w:lsdException w:unhideWhenUsed="0" w:semiHidden="0" w:uiPriority="72" w:name="Colorful List Accent 3"/>
-    <w:lsdException w:unhideWhenUsed="0" w:semiHidden="0" w:uiPriority="73" w:name="Colorful Grid Accent 3"/>
-    <w:lsdException w:unhideWhenUsed="0" w:semiHidden="0" w:uiPriority="60" w:name="Light Shading Accent 4"/>
-    <w:lsdException w:unhideWhenUsed="0" w:semiHidden="0" w:uiPriority="61" w:name="Light List Accent 4"/>
-    <w:lsdException w:unhideWhenUsed="0" w:semiHidden="0" w:uiPriority="62" w:name="Light Grid Accent 4"/>
-    <w:lsdException w:unhideWhenUsed="0" w:semiHidden="0" w:uiPriority="63" w:name="Medium Shading 1 Accent 4"/>
-    <w:lsdException w:unhideWhenUsed="0" w:semiHidden="0" w:uiPriority="64" w:name="Medium Shading 2 Accent 4"/>
-    <w:lsdException w:unhideWhenUsed="0" w:semiHidden="0" w:uiPriority="65" w:name="Medium List 1 Accent 4"/>
-    <w:lsdException w:unhideWhenUsed="0" w:semiHidden="0" w:uiPriority="66" w:name="Medium List 2 Accent 4"/>
-    <w:lsdException w:unhideWhenUsed="0" w:semiHidden="0" w:uiPriority="67" w:name="Medium Grid 1 Accent 4"/>
-    <w:lsdException w:unhideWhenUsed="0" w:semiHidden="0" w:uiPriority="68" w:name="Medium Grid 2 Accent 4"/>
-    <w:lsdException w:unhideWhenUsed="0" w:semiHidden="0" w:uiPriority="69" w:name="Medium Grid 3 Accent 4"/>
-    <w:lsdException w:unhideWhenUsed="0" w:semiHidden="0" w:uiPriority="70" w:name="Dark List Accent 4"/>
-    <w:lsdException w:unhideWhenUsed="0" w:semiHidden="0" w:uiPriority="71" w:name="Colorful Shading Accent 4"/>
-    <w:lsdException w:unhideWhenUsed="0" w:semiHidden="0" w:uiPriority="72" w:name="Colorful List Accent 4"/>
-    <w:lsdException w:unhideWhenUsed="0" w:semiHidden="0" w:uiPriority="73" w:name="Colorful Grid Accent 4"/>
-    <w:lsdException w:unhideWhenUsed="0" w:semiHidden="0" w:uiPriority="60" w:name="Light Shading Accent 5"/>
-    <w:lsdException w:unhideWhenUsed="0" w:semiHidden="0" w:uiPriority="61" w:name="Light List Accent 5"/>
-    <w:lsdException w:unhideWhenUsed="0" w:semiHidden="0" w:uiPriority="62" w:name="Light Grid Accent 5"/>
-    <w:lsdException w:unhideWhenUsed="0" w:semiHidden="0" w:uiPriority="63" w:name="Medium Shading 1 Accent 5"/>
-    <w:lsdException w:unhideWhenUsed="0" w:semiHidden="0" w:uiPriority="64" w:name="Medium Shading 2 Accent 5"/>
-    <w:lsdException w:unhideWhenUsed="0" w:semiHidden="0" w:uiPriority="65" w:name="Medium List 1 Accent 5"/>
-    <w:lsdException w:unhideWhenUsed="0" w:semiHidden="0" w:uiPriority="66" w:name="Medium List 2 Accent 5"/>
-    <w:lsdException w:unhideWhenUsed="0" w:semiHidden="0" w:uiPriority="67" w:name="Medium Grid 1 Accent 5"/>
-    <w:lsdException w:unhideWhenUsed="0" w:semiHidden="0" w:uiPriority="68" w:name="Medium Grid 2 Accent 5"/>
-    <w:lsdException w:unhideWhenUsed="0" w:semiHidden="0" w:uiPriority="69" w:name="Medium Grid 3 Accent 5"/>
-    <w:lsdException w:unhideWhenUsed="0" w:semiHidden="0" w:uiPriority="70" w:name="Dark List Accent 5"/>
-    <w:lsdException w:unhideWhenUsed="0" w:semiHidden="0" w:uiPriority="71" w:name="Colorful Shading Accent 5"/>
-    <w:lsdException w:unhideWhenUsed="0" w:semiHidden="0" w:uiPriority="72" w:name="Colorful List Accent 5"/>
-    <w:lsdException w:unhideWhenUsed="0" w:semiHidden="0" w:uiPriority="73" w:name="Colorful Grid Accent 5"/>
-    <w:lsdException w:unhideWhenUsed="0" w:semiHidden="0" w:uiPriority="60" w:name="Light Shading Accent 6"/>
-    <w:lsdException w:unhideWhenUsed="0" w:semiHidden="0" w:uiPriority="61" w:name="Light List Accent 6"/>
-    <w:lsdException w:unhideWhenUsed="0" w:semiHidden="0" w:uiPriority="62" w:name="Light Grid Accent 6"/>
-    <w:lsdException w:unhideWhenUsed="0" w:semiHidden="0" w:uiPriority="63" w:name="Medium Shading 1 Accent 6"/>
-    <w:lsdException w:unhideWhenUsed="0" w:semiHidden="0" w:uiPriority="64" w:name="Medium Shading 2 Accent 6"/>
-    <w:lsdException w:unhideWhenUsed="0" w:semiHidden="0" w:uiPriority="65" w:name="Medium List 1 Accent 6"/>
-    <w:lsdException w:unhideWhenUsed="0" w:semiHidden="0" w:uiPriority="66" w:name="Medium List 2 Accent 6"/>
-    <w:lsdException w:unhideWhenUsed="0" w:semiHidden="0" w:uiPriority="67" w:name="Medium Grid 1 Accent 6"/>
-    <w:lsdException w:unhideWhenUsed="0" w:semiHidden="0" w:uiPriority="68" w:name="Medium Grid 2 Accent 6"/>
-    <w:lsdException w:unhideWhenUsed="0" w:semiHidden="0" w:uiPriority="69" w:name="Medium Grid 3 Accent 6"/>
-    <w:lsdException w:unhideWhenUsed="0" w:semiHidden="0" w:uiPriority="70" w:name="Dark List Accent 6"/>
-    <w:lsdException w:unhideWhenUsed="0" w:semiHidden="0" w:uiPriority="71" w:name="Colorful Shading Accent 6"/>
-    <w:lsdException w:unhideWhenUsed="0" w:semiHidden="0" w:uiPriority="72" w:name="Colorful List Accent 6"/>
-    <w:lsdException w:unhideWhenUsed="0" w:semiHidden="0" w:uiPriority="73" w:name="Colorful Grid Accent 6"/>
-    <w:lsdException w:unhideWhenUsed="0" w:semiHidden="0" w:qFormat="1" w:uiPriority="19" w:name="Subtle Emphasis"/>
-    <w:lsdException w:unhideWhenUsed="0" w:semiHidden="0" w:qFormat="1" w:uiPriority="21" w:name="Intense Emphasis"/>
-    <w:lsdException w:unhideWhenUsed="0" w:semiHidden="0" w:qFormat="1" w:uiPriority="31" w:name="Subtle Reference"/>
-    <w:lsdException w:unhideWhenUsed="0" w:semiHidden="0" w:qFormat="1" w:uiPriority="32" w:name="Intense Reference"/>
-    <w:lsdException w:unhideWhenUsed="0" w:semiHidden="0" w:qFormat="1" w:uiPriority="33" w:name="Book Title"/>
-    <w:lsdException w:uiPriority="37" w:name="Bibliography"/>
-    <w:lsdException w:qFormat="1" w:uiPriority="39" w:name="TOC Heading"/>
+  <w:latentStyles w:defLockedState="0" w:defUIPriority="99" w:defSemiHidden="1" w:defUnhideWhenUsed="1" w:defQFormat="0" w:count="267">
+    <w:lsdException w:name="Normal" w:uiPriority="0" w:semiHidden="0" w:unhideWhenUsed="0" w:qFormat="1"/>
+    <w:lsdException w:name="heading 1" w:uiPriority="9" w:semiHidden="0" w:unhideWhenUsed="0" w:qFormat="1"/>
+    <w:lsdException w:name="heading 2" w:uiPriority="9" w:qFormat="1"/>
+    <w:lsdException w:name="heading 3" w:uiPriority="9" w:qFormat="1"/>
+    <w:lsdException w:name="heading 4" w:uiPriority="9" w:qFormat="1"/>
+    <w:lsdException w:name="heading 5" w:uiPriority="9" w:qFormat="1"/>
+    <w:lsdException w:name="heading 6" w:uiPriority="9" w:qFormat="1"/>
+    <w:lsdException w:name="heading 7" w:uiPriority="9" w:qFormat="1"/>
+    <w:lsdException w:name="heading 8" w:uiPriority="9" w:qFormat="1"/>
+    <w:lsdException w:name="heading 9" w:uiPriority="9" w:qFormat="1"/>
+    <w:lsdException w:name="toc 1" w:uiPriority="39"/>
+    <w:lsdException w:name="toc 2" w:uiPriority="39"/>
+    <w:lsdException w:name="toc 3" w:uiPriority="39"/>
+    <w:lsdException w:name="toc 4" w:uiPriority="39"/>
+    <w:lsdException w:name="toc 5" w:uiPriority="39"/>
+    <w:lsdException w:name="toc 6" w:uiPriority="39"/>
+    <w:lsdException w:name="toc 7" w:uiPriority="39"/>
+    <w:lsdException w:name="toc 8" w:uiPriority="39"/>
+    <w:lsdException w:name="toc 9" w:uiPriority="39"/>
+    <w:lsdException w:name="caption" w:uiPriority="35" w:qFormat="1"/>
+    <w:lsdException w:name="Title" w:uiPriority="10" w:semiHidden="0" w:unhideWhenUsed="0" w:qFormat="1"/>
+    <w:lsdException w:name="Default Paragraph Font" w:uiPriority="1"/>
+    <w:lsdException w:name="Subtitle" w:uiPriority="11" w:semiHidden="0" w:unhideWhenUsed="0" w:qFormat="1"/>
+    <w:lsdException w:name="Strong" w:uiPriority="22" w:semiHidden="0" w:unhideWhenUsed="0" w:qFormat="1"/>
+    <w:lsdException w:name="Emphasis" w:uiPriority="20" w:semiHidden="0" w:unhideWhenUsed="0" w:qFormat="1"/>
+    <w:lsdException w:name="Table Grid" w:uiPriority="59" w:semiHidden="0" w:unhideWhenUsed="0"/>
+    <w:lsdException w:name="Placeholder Text" w:unhideWhenUsed="0"/>
+    <w:lsdException w:name="No Spacing" w:uiPriority="1" w:semiHidden="0" w:unhideWhenUsed="0" w:qFormat="1"/>
+    <w:lsdException w:name="Light Shading" w:uiPriority="60" w:semiHidden="0" w:unhideWhenUsed="0"/>
+    <w:lsdException w:name="Light List" w:uiPriority="61" w:semiHidden="0" w:unhideWhenUsed="0"/>
+    <w:lsdException w:name="Light Grid" w:uiPriority="62" w:semiHidden="0" w:unhideWhenUsed="0"/>
+    <w:lsdException w:name="Medium Shading 1" w:uiPriority="63" w:semiHidden="0" w:unhideWhenUsed="0"/>
+    <w:lsdException w:name="Medium Shading 2" w:uiPriority="64" w:semiHidden="0" w:unhideWhenUsed="0"/>
+    <w:lsdException w:name="Medium List 1" w:uiPriority="65" w:semiHidden="0" w:unhideWhenUsed="0"/>
+    <w:lsdException w:name="Medium List 2" w:uiPriority="66" w:semiHidden="0" w:unhideWhenUsed="0"/>
+    <w:lsdException w:name="Medium Grid 1" w:uiPriority="67" w:semiHidden="0" w:unhideWhenUsed="0"/>
+    <w:lsdException w:name="Medium Grid 2" w:uiPriority="68" w:semiHidden="0" w:unhideWhenUsed="0"/>
+    <w:lsdException w:name="Medium Grid 3" w:uiPriority="69" w:semiHidden="0" w:unhideWhenUsed="0"/>
+    <w:lsdException w:name="Dark List" w:uiPriority="70" w:semiHidden="0" w:unhideWhenUsed="0"/>
+    <w:lsdException w:name="Colorful Shading" w:uiPriority="71" w:semiHidden="0" w:unhideWhenUsed="0"/>
+    <w:lsdException w:name="Colorful List" w:uiPriority="72" w:semiHidden="0" w:unhideWhenUsed="0"/>
+    <w:lsdException w:name="Colorful Grid" w:uiPriority="73" w:semiHidden="0" w:unhideWhenUsed="0"/>
+    <w:lsdException w:name="Light Shading Accent 1" w:uiPriority="60" w:semiHidden="0" w:unhideWhenUsed="0"/>
+    <w:lsdException w:name="Light List Accent 1" w:uiPriority="61" w:semiHidden="0" w:unhideWhenUsed="0"/>
+    <w:lsdException w:name="Light Grid Accent 1" w:uiPriority="62" w:semiHidden="0" w:unhideWhenUsed="0"/>
+    <w:lsdException w:name="Medium Shading 1 Accent 1" w:uiPriority="63" w:semiHidden="0" w:unhideWhenUsed="0"/>
+    <w:lsdException w:name="Medium Shading 2 Accent 1" w:uiPriority="64" w:semiHidden="0" w:unhideWhenUsed="0"/>
+    <w:lsdException w:name="Medium List 1 Accent 1" w:uiPriority="65" w:semiHidden="0" w:unhideWhenUsed="0"/>
+    <w:lsdException w:name="Revision" w:unhideWhenUsed="0"/>
+    <w:lsdException w:name="List Paragraph" w:uiPriority="34" w:semiHidden="0" w:unhideWhenUsed="0" w:qFormat="1"/>
+    <w:lsdException w:name="Quote" w:uiPriority="29" w:semiHidden="0" w:unhideWhenUsed="0" w:qFormat="1"/>
+    <w:lsdException w:name="Intense Quote" w:uiPriority="30" w:semiHidden="0" w:unhideWhenUsed="0" w:qFormat="1"/>
+    <w:lsdException w:name="Medium List 2 Accent 1" w:uiPriority="66" w:semiHidden="0" w:unhideWhenUsed="0"/>
+    <w:lsdException w:name="Medium Grid 1 Accent 1" w:uiPriority="67" w:semiHidden="0" w:unhideWhenUsed="0"/>
+    <w:lsdException w:name="Medium Grid 2 Accent 1" w:uiPriority="68" w:semiHidden="0" w:unhideWhenUsed="0"/>
+    <w:lsdException w:name="Medium Grid 3 Accent 1" w:uiPriority="69" w:semiHidden="0" w:unhideWhenUsed="0"/>
+    <w:lsdException w:name="Dark List Accent 1" w:uiPriority="70" w:semiHidden="0" w:unhideWhenUsed="0"/>
+    <w:lsdException w:name="Colorful Shading Accent 1" w:uiPriority="71" w:semiHidden="0" w:unhideWhenUsed="0"/>
+    <w:lsdException w:name="Colorful List Accent 1" w:uiPriority="72" w:semiHidden="0" w:unhideWhenUsed="0"/>
+    <w:lsdException w:name="Colorful Grid Accent 1" w:uiPriority="73" w:semiHidden="0" w:unhideWhenUsed="0"/>
+    <w:lsdException w:name="Light Shading Accent 2" w:uiPriority="60" w:semiHidden="0" w:unhideWhenUsed="0"/>
+    <w:lsdException w:name="Light List Accent 2" w:uiPriority="61" w:semiHidden="0" w:unhideWhenUsed="0"/>
+    <w:lsdException w:name="Light Grid Accent 2" w:uiPriority="62" w:semiHidden="0" w:unhideWhenUsed="0"/>
+    <w:lsdException w:name="Medium Shading 1 Accent 2" w:uiPriority="63" w:semiHidden="0" w:unhideWhenUsed="0"/>
+    <w:lsdException w:name="Medium Shading 2 Accent 2" w:uiPriority="64" w:semiHidden="0" w:unhideWhenUsed="0"/>
+    <w:lsdException w:name="Medium List 1 Accent 2" w:uiPriority="65" w:semiHidden="0" w:unhideWhenUsed="0"/>
+    <w:lsdException w:name="Medium List 2 Accent 2" w:uiPriority="66" w:semiHidden="0" w:unhideWhenUsed="0"/>
+    <w:lsdException w:name="Medium Grid 1 Accent 2" w:uiPriority="67" w:semiHidden="0" w:unhideWhenUsed="0"/>
+    <w:lsdException w:name="Medium Grid 2 Accent 2" w:uiPriority="68" w:semiHidden="0" w:unhideWhenUsed="0"/>
+    <w:lsdException w:name="Medium Grid 3 Accent 2" w:uiPriority="69" w:semiHidden="0" w:unhideWhenUsed="0"/>
+    <w:lsdException w:name="Dark List Accent 2" w:uiPriority="70" w:semiHidden="0" w:unhideWhenUsed="0"/>
+    <w:lsdException w:name="Colorful Shading Accent 2" w:uiPriority="71" w:semiHidden="0" w:unhideWhenUsed="0"/>
+    <w:lsdException w:name="Colorful List Accent 2" w:uiPriority="72" w:semiHidden="0" w:unhideWhenUsed="0"/>
+    <w:lsdException w:name="Colorful Grid Accent 2" w:uiPriority="73" w:semiHidden="0" w:unhideWhenUsed="0"/>
+    <w:lsdException w:name="Light Shading Accent 3" w:uiPriority="60" w:semiHidden="0" w:unhideWhenUsed="0"/>
+    <w:lsdException w:name="Light List Accent 3" w:uiPriority="61" w:semiHidden="0" w:unhideWhenUsed="0"/>
+    <w:lsdException w:name="Light Grid Accent 3" w:uiPriority="62" w:semiHidden="0" w:unhideWhenUsed="0"/>
+    <w:lsdException w:name="Medium Shading 1 Accent 3" w:uiPriority="63" w:semiHidden="0" w:unhideWhenUsed="0"/>
+    <w:lsdException w:name="Medium Shading 2 Accent 3" w:uiPriority="64" w:semiHidden="0" w:unhideWhenUsed="0"/>
+    <w:lsdException w:name="Medium List 1 Accent 3" w:uiPriority="65" w:semiHidden="0" w:unhideWhenUsed="0"/>
+    <w:lsdException w:name="Medium List 2 Accent 3" w:uiPriority="66" w:semiHidden="0" w:unhideWhenUsed="0"/>
+    <w:lsdException w:name="Medium Grid 1 Accent 3" w:uiPriority="67" w:semiHidden="0" w:unhideWhenUsed="0"/>
+    <w:lsdException w:name="Medium Grid 2 Accent 3" w:uiPriority="68" w:semiHidden="0" w:unhideWhenUsed="0"/>
+    <w:lsdException w:name="Medium Grid 3 Accent 3" w:uiPriority="69" w:semiHidden="0" w:unhideWhenUsed="0"/>
+    <w:lsdException w:name="Dark List Accent 3" w:uiPriority="70" w:semiHidden="0" w:unhideWhenUsed="0"/>
+    <w:lsdException w:name="Colorful Shading Accent 3" w:uiPriority="71" w:semiHidden="0" w:unhideWhenUsed="0"/>
+    <w:lsdException w:name="Colorful List Accent 3" w:uiPriority="72" w:semiHidden="0" w:unhideWhenUsed="0"/>
+    <w:lsdException w:name="Colorful Grid Accent 3" w:uiPriority="73" w:semiHidden="0" w:unhideWhenUsed="0"/>
+    <w:lsdException w:name="Light Shading Accent 4" w:uiPriority="60" w:semiHidden="0" w:unhideWhenUsed="0"/>
+    <w:lsdException w:name="Light List Accent 4" w:uiPriority="61" w:semiHidden="0" w:unhideWhenUsed="0"/>
+    <w:lsdException w:name="Light Grid Accent 4" w:uiPriority="62" w:semiHidden="0" w:unhideWhenUsed="0"/>
+    <w:lsdException w:name="Medium Shading 1 Accent 4" w:uiPriority="63" w:semiHidden="0" w:unhideWhenUsed="0"/>
+    <w:lsdException w:name="Medium Shading 2 Accent 4" w:uiPriority="64" w:semiHidden="0" w:unhideWhenUsed="0"/>
+    <w:lsdException w:name="Medium List 1 Accent 4" w:uiPriority="65" w:semiHidden="0" w:unhideWhenUsed="0"/>
+    <w:lsdException w:name="Medium List 2 Accent 4" w:uiPriority="66" w:semiHidden="0" w:unhideWhenUsed="0"/>
+    <w:lsdException w:name="Medium Grid 1 Accent 4" w:uiPriority="67" w:semiHidden="0" w:unhideWhenUsed="0"/>
+    <w:lsdException w:name="Medium Grid 2 Accent 4" w:uiPriority="68" w:semiHidden="0" w:unhideWhenUsed="0"/>
+    <w:lsdException w:name="Medium Grid 3 Accent 4" w:uiPriority="69" w:semiHidden="0" w:unhideWhenUsed="0"/>
+    <w:lsdException w:name="Dark List Accent 4" w:uiPriority="70" w:semiHidden="0" w:unhideWhenUsed="0"/>
+    <w:lsdException w:name="Colorful Shading Accent 4" w:uiPriority="71" w:semiHidden="0" w:unhideWhenUsed="0"/>
+    <w:lsdException w:name="Colorful List Accent 4" w:uiPriority="72" w:semiHidden="0" w:unhideWhenUsed="0"/>
+    <w:lsdException w:name="Colorful Grid Accent 4" w:uiPriority="73" w:semiHidden="0" w:unhideWhenUsed="0"/>
+    <w:lsdException w:name="Light Shading Accent 5" w:uiPriority="60" w:semiHidden="0" w:unhideWhenUsed="0"/>
+    <w:lsdException w:name="Light List Accent 5" w:uiPriority="61" w:semiHidden="0" w:unhideWhenUsed="0"/>
+    <w:lsdException w:name="Light Grid Accent 5" w:uiPriority="62" w:semiHidden="0" w:unhideWhenUsed="0"/>
+    <w:lsdException w:name="Medium Shading 1 Accent 5" w:uiPriority="63" w:semiHidden="0" w:unhideWhenUsed="0"/>
+    <w:lsdException w:name="Medium Shading 2 Accent 5" w:uiPriority="64" w:semiHidden="0" w:unhideWhenUsed="0"/>
+    <w:lsdException w:name="Medium List 1 Accent 5" w:uiPriority="65" w:semiHidden="0" w:unhideWhenUsed="0"/>
+    <w:lsdException w:name="Medium List 2 Accent 5" w:uiPriority="66" w:semiHidden="0" w:unhideWhenUsed="0"/>
+    <w:lsdException w:name="Medium Grid 1 Accent 5" w:uiPriority="67" w:semiHidden="0" w:unhideWhenUsed="0"/>
+    <w:lsdException w:name="Medium Grid 2 Accent 5" w:uiPriority="68" w:semiHidden="0" w:unhideWhenUsed="0"/>
+    <w:lsdException w:name="Medium Grid 3 Accent 5" w:uiPriority="69" w:semiHidden="0" w:unhideWhenUsed="0"/>
+    <w:lsdException w:name="Dark List Accent 5" w:uiPriority="70" w:semiHidden="0" w:unhideWhenUsed="0"/>
+    <w:lsdException w:name="Colorful Shading Accent 5" w:uiPriority="71" w:semiHidden="0" w:unhideWhenUsed="0"/>
+    <w:lsdException w:name="Colorful List Accent 5" w:uiPriority="72" w:semiHidden="0" w:unhideWhenUsed="0"/>
+    <w:lsdException w:name="Colorful Grid Accent 5" w:uiPriority="73" w:semiHidden="0" w:unhideWhenUsed="0"/>
+    <w:lsdException w:name="Light Shading Accent 6" w:uiPriority="60" w:semiHidden="0" w:unhideWhenUsed="0"/>
+    <w:lsdException w:name="Light List Accent 6" w:uiPriority="61" w:semiHidden="0" w:unhideWhenUsed="0"/>
+    <w:lsdException w:name="Light Grid Accent 6" w:uiPriority="62" w:semiHidden="0" w:unhideWhenUsed="0"/>
+    <w:lsdException w:name="Medium Shading 1 Accent 6" w:uiPriority="63" w:semiHidden="0" w:unhideWhenUsed="0"/>
+    <w:lsdException w:name="Medium Shading 2 Accent 6" w:uiPriority="64" w:semiHidden="0" w:unhideWhenUsed="0"/>
+    <w:lsdException w:name="Medium List 1 Accent 6" w:uiPriority="65" w:semiHidden="0" w:unhideWhenUsed="0"/>
+    <w:lsdException w:name="Medium List 2 Accent 6" w:uiPriority="66" w:semiHidden="0" w:unhideWhenUsed="0"/>
+    <w:lsdException w:name="Medium Grid 1 Accent 6" w:uiPriority="67" w:semiHidden="0" w:unhideWhenUsed="0"/>
+    <w:lsdException w:name="Medium Grid 2 Accent 6" w:uiPriority="68" w:semiHidden="0" w:unhideWhenUsed="0"/>
+    <w:lsdException w:name="Medium Grid 3 Accent 6" w:uiPriority="69" w:semiHidden="0" w:unhideWhenUsed="0"/>
+    <w:lsdException w:name="Dark List Accent 6" w:uiPriority="70" w:semiHidden="0" w:unhideWhenUsed="0"/>
+    <w:lsdException w:name="Colorful Shading Accent 6" w:uiPriority="71" w:semiHidden="0" w:unhideWhenUsed="0"/>
+    <w:lsdException w:name="Colorful List Accent 6" w:uiPriority="72" w:semiHidden="0" w:unhideWhenUsed="0"/>
+    <w:lsdException w:name="Colorful Grid Accent 6" w:uiPriority="73" w:semiHidden="0" w:unhideWhenUsed="0"/>
+    <w:lsdException w:name="Subtle Emphasis" w:uiPriority="19" w:semiHidden="0" w:unhideWhenUsed="0" w:qFormat="1"/>
+    <w:lsdException w:name="Intense Emphasis" w:uiPriority="21" w:semiHidden="0" w:unhideWhenUsed="0" w:qFormat="1"/>
+    <w:lsdException w:name="Subtle Reference" w:uiPriority="31" w:semiHidden="0" w:unhideWhenUsed="0" w:qFormat="1"/>
+    <w:lsdException w:name="Intense Reference" w:uiPriority="32" w:semiHidden="0" w:unhideWhenUsed="0" w:qFormat="1"/>
+    <w:lsdException w:name="Book Title" w:uiPriority="33" w:semiHidden="0" w:unhideWhenUsed="0" w:qFormat="1"/>
+    <w:lsdException w:name="Bibliography" w:uiPriority="37"/>
+    <w:lsdException w:name="TOC Heading" w:uiPriority="39" w:qFormat="1"/>
   </w:latentStyles>
   <w:style w:type="paragraph" w:styleId="Normal" w:default="1">
     <w:name w:val="Normal"/>
@@ -2858,7 +2896,7 @@
       <w:widowControl/>
       <w:suppressAutoHyphens w:val="true"/>
       <w:bidi w:val="0"/>
-      <w:spacing w:lineRule="auto" w:line="254" w:before="0" w:after="323"/>
+      <w:spacing w:lineRule="auto" w:line="252" w:before="0" w:after="323"/>
       <w:ind w:left="10" w:right="0" w:hanging="10"/>
       <w:jc w:val="left"/>
     </w:pPr>
@@ -2873,19 +2911,19 @@
   <w:style w:type="character" w:styleId="DefaultParagraphFont" w:default="1">
     <w:name w:val="Default Paragraph Font"/>
     <w:uiPriority w:val="1"/>
-    <w:qFormat/>
     <w:semiHidden/>
     <w:unhideWhenUsed/>
+    <w:qFormat/>
     <w:rPr/>
   </w:style>
   <w:style w:type="character" w:styleId="BalloonTextChar" w:customStyle="1">
     <w:name w:val="Balloon Text Char"/>
+    <w:basedOn w:val="DefaultParagraphFont"/>
+    <w:link w:val="BalloonText"/>
     <w:uiPriority w:val="99"/>
-    <w:qFormat/>
     <w:semiHidden/>
-    <w:link w:val="BalloonText"/>
+    <w:qFormat/>
     <w:rsid w:val="00723426"/>
-    <w:basedOn w:val="DefaultParagraphFont"/>
     <w:rPr>
       <w:rFonts w:ascii="Tahoma" w:hAnsi="Tahoma" w:eastAsia="Trebuchet MS" w:cs="Tahoma"/>
       <w:color w:val="444444"/>
@@ -3300,6 +3338,7 @@
   </w:style>
   <w:style w:type="character" w:styleId="ListLabel28">
     <w:name w:val="ListLabel 28"/>
+    <w:qFormat/>
     <w:rPr>
       <w:rFonts w:eastAsia="Arial" w:cs="Arial"/>
       <w:i w:val="false"/>
@@ -3314,6 +3353,7 @@
   </w:style>
   <w:style w:type="character" w:styleId="ListLabel29">
     <w:name w:val="ListLabel 29"/>
+    <w:qFormat/>
     <w:rPr>
       <w:rFonts w:eastAsia="Arial" w:cs="Arial"/>
       <w:i w:val="false"/>
@@ -3328,7 +3368,37 @@
   </w:style>
   <w:style w:type="character" w:styleId="ListLabel30">
     <w:name w:val="ListLabel 30"/>
-    <w:rPr>
+    <w:qFormat/>
+    <w:rPr>
+      <w:i w:val="false"/>
+      <w:color w:val="000000"/>
+      <w:position w:val="0"/>
+      <w:sz w:val="24"/>
+      <w:sz w:val="24"/>
+      <w:szCs w:val="18"/>
+      <w:shd w:fill="FFFFFF" w:val="clear"/>
+      <w:vertAlign w:val="baseline"/>
+    </w:rPr>
+  </w:style>
+  <w:style w:type="character" w:styleId="ListLabel31">
+    <w:name w:val="ListLabel 31"/>
+    <w:qFormat/>
+    <w:rPr>
+      <w:i w:val="false"/>
+      <w:color w:val="000000"/>
+      <w:position w:val="0"/>
+      <w:sz w:val="18"/>
+      <w:sz w:val="18"/>
+      <w:szCs w:val="18"/>
+      <w:shd w:fill="FFFFFF" w:val="clear"/>
+      <w:vertAlign w:val="baseline"/>
+    </w:rPr>
+  </w:style>
+  <w:style w:type="character" w:styleId="ListLabel32">
+    <w:name w:val="ListLabel 32"/>
+    <w:qFormat/>
+    <w:rPr>
+      <w:rFonts w:ascii="Times New Roman" w:hAnsi="Times New Roman"/>
       <w:b w:val="false"/>
       <w:i w:val="false"/>
       <w:strike w:val="false"/>
@@ -3338,13 +3408,14 @@
       <w:sz w:val="24"/>
       <w:sz w:val="24"/>
       <w:szCs w:val="18"/>
+      <w:highlight w:val="white"/>
       <w:u w:val="none" w:color="000000"/>
-      <w:shd w:fill="FFFFFF" w:val="clear"/>
       <w:vertAlign w:val="baseline"/>
     </w:rPr>
   </w:style>
-  <w:style w:type="character" w:styleId="ListLabel31">
-    <w:name w:val="ListLabel 31"/>
+  <w:style w:type="character" w:styleId="ListLabel33">
+    <w:name w:val="ListLabel 33"/>
+    <w:qFormat/>
     <w:rPr>
       <w:b w:val="false"/>
       <w:i w:val="false"/>
@@ -3355,16 +3426,142 @@
       <w:sz w:val="18"/>
       <w:sz w:val="18"/>
       <w:szCs w:val="18"/>
+      <w:highlight w:val="white"/>
       <w:u w:val="none" w:color="000000"/>
-      <w:shd w:fill="FFFFFF" w:val="clear"/>
+      <w:vertAlign w:val="baseline"/>
+    </w:rPr>
+  </w:style>
+  <w:style w:type="character" w:styleId="ListLabel34">
+    <w:name w:val="ListLabel 34"/>
+    <w:qFormat/>
+    <w:rPr>
+      <w:b w:val="false"/>
+      <w:i w:val="false"/>
+      <w:strike w:val="false"/>
+      <w:dstrike w:val="false"/>
+      <w:color w:val="000000"/>
+      <w:position w:val="0"/>
+      <w:sz w:val="18"/>
+      <w:sz w:val="18"/>
+      <w:szCs w:val="18"/>
+      <w:highlight w:val="white"/>
+      <w:u w:val="none" w:color="000000"/>
+      <w:vertAlign w:val="baseline"/>
+    </w:rPr>
+  </w:style>
+  <w:style w:type="character" w:styleId="ListLabel35">
+    <w:name w:val="ListLabel 35"/>
+    <w:qFormat/>
+    <w:rPr>
+      <w:b w:val="false"/>
+      <w:i w:val="false"/>
+      <w:strike w:val="false"/>
+      <w:dstrike w:val="false"/>
+      <w:color w:val="000000"/>
+      <w:position w:val="0"/>
+      <w:sz w:val="18"/>
+      <w:sz w:val="18"/>
+      <w:szCs w:val="18"/>
+      <w:highlight w:val="white"/>
+      <w:u w:val="none" w:color="000000"/>
+      <w:vertAlign w:val="baseline"/>
+    </w:rPr>
+  </w:style>
+  <w:style w:type="character" w:styleId="ListLabel36">
+    <w:name w:val="ListLabel 36"/>
+    <w:qFormat/>
+    <w:rPr>
+      <w:b w:val="false"/>
+      <w:i w:val="false"/>
+      <w:strike w:val="false"/>
+      <w:dstrike w:val="false"/>
+      <w:color w:val="000000"/>
+      <w:position w:val="0"/>
+      <w:sz w:val="18"/>
+      <w:sz w:val="18"/>
+      <w:szCs w:val="18"/>
+      <w:highlight w:val="white"/>
+      <w:u w:val="none" w:color="000000"/>
+      <w:vertAlign w:val="baseline"/>
+    </w:rPr>
+  </w:style>
+  <w:style w:type="character" w:styleId="ListLabel37">
+    <w:name w:val="ListLabel 37"/>
+    <w:qFormat/>
+    <w:rPr>
+      <w:b w:val="false"/>
+      <w:i w:val="false"/>
+      <w:strike w:val="false"/>
+      <w:dstrike w:val="false"/>
+      <w:color w:val="000000"/>
+      <w:position w:val="0"/>
+      <w:sz w:val="18"/>
+      <w:sz w:val="18"/>
+      <w:szCs w:val="18"/>
+      <w:highlight w:val="white"/>
+      <w:u w:val="none" w:color="000000"/>
+      <w:vertAlign w:val="baseline"/>
+    </w:rPr>
+  </w:style>
+  <w:style w:type="character" w:styleId="ListLabel38">
+    <w:name w:val="ListLabel 38"/>
+    <w:qFormat/>
+    <w:rPr>
+      <w:b w:val="false"/>
+      <w:i w:val="false"/>
+      <w:strike w:val="false"/>
+      <w:dstrike w:val="false"/>
+      <w:color w:val="000000"/>
+      <w:position w:val="0"/>
+      <w:sz w:val="18"/>
+      <w:sz w:val="18"/>
+      <w:szCs w:val="18"/>
+      <w:highlight w:val="white"/>
+      <w:u w:val="none" w:color="000000"/>
+      <w:vertAlign w:val="baseline"/>
+    </w:rPr>
+  </w:style>
+  <w:style w:type="character" w:styleId="ListLabel39">
+    <w:name w:val="ListLabel 39"/>
+    <w:qFormat/>
+    <w:rPr>
+      <w:b w:val="false"/>
+      <w:i w:val="false"/>
+      <w:strike w:val="false"/>
+      <w:dstrike w:val="false"/>
+      <w:color w:val="000000"/>
+      <w:position w:val="0"/>
+      <w:sz w:val="18"/>
+      <w:sz w:val="18"/>
+      <w:szCs w:val="18"/>
+      <w:highlight w:val="white"/>
+      <w:u w:val="none" w:color="000000"/>
+      <w:vertAlign w:val="baseline"/>
+    </w:rPr>
+  </w:style>
+  <w:style w:type="character" w:styleId="ListLabel40">
+    <w:name w:val="ListLabel 40"/>
+    <w:qFormat/>
+    <w:rPr>
+      <w:b w:val="false"/>
+      <w:i w:val="false"/>
+      <w:strike w:val="false"/>
+      <w:dstrike w:val="false"/>
+      <w:color w:val="000000"/>
+      <w:position w:val="0"/>
+      <w:sz w:val="18"/>
+      <w:sz w:val="18"/>
+      <w:szCs w:val="18"/>
+      <w:highlight w:val="white"/>
+      <w:u w:val="none" w:color="000000"/>
       <w:vertAlign w:val="baseline"/>
     </w:rPr>
   </w:style>
   <w:style w:type="paragraph" w:styleId="Heading">
     <w:name w:val="Heading"/>
-    <w:qFormat/>
     <w:basedOn w:val="Normal"/>
     <w:next w:val="TextBody"/>
+    <w:qFormat/>
     <w:pPr>
       <w:keepNext/>
       <w:spacing w:before="240" w:after="120"/>
@@ -3376,7 +3573,7 @@
     </w:rPr>
   </w:style>
   <w:style w:type="paragraph" w:styleId="TextBody">
-    <w:name w:val="Text Body"/>
+    <w:name w:val="Body Text"/>
     <w:basedOn w:val="Normal"/>
     <w:pPr>
       <w:spacing w:lineRule="auto" w:line="288" w:before="0" w:after="140"/>
@@ -3393,8 +3590,8 @@
   </w:style>
   <w:style w:type="paragraph" w:styleId="Caption">
     <w:name w:val="Caption"/>
-    <w:qFormat/>
     <w:basedOn w:val="Normal"/>
+    <w:qFormat/>
     <w:pPr>
       <w:suppressLineNumbers/>
       <w:spacing w:before="120" w:after="120"/>
@@ -3409,8 +3606,8 @@
   </w:style>
   <w:style w:type="paragraph" w:styleId="Index">
     <w:name w:val="Index"/>
-    <w:qFormat/>
     <w:basedOn w:val="Normal"/>
+    <w:qFormat/>
     <w:pPr>
       <w:suppressLineNumbers/>
     </w:pPr>
@@ -3420,10 +3617,10 @@
   </w:style>
   <w:style w:type="paragraph" w:styleId="ListParagraph">
     <w:name w:val="List Paragraph"/>
+    <w:basedOn w:val="Normal"/>
     <w:uiPriority w:val="34"/>
     <w:qFormat/>
     <w:rsid w:val="005e0e95"/>
-    <w:basedOn w:val="Normal"/>
     <w:pPr>
       <w:spacing w:before="0" w:after="323"/>
       <w:ind w:left="720" w:right="0" w:hanging="10"/>
@@ -3433,13 +3630,13 @@
   </w:style>
   <w:style w:type="paragraph" w:styleId="BalloonText">
     <w:name w:val="Balloon Text"/>
+    <w:basedOn w:val="Normal"/>
+    <w:link w:val="BalloonTextChar"/>
     <w:uiPriority w:val="99"/>
-    <w:qFormat/>
     <w:semiHidden/>
     <w:unhideWhenUsed/>
-    <w:link w:val="BalloonTextChar"/>
+    <w:qFormat/>
     <w:rsid w:val="00723426"/>
-    <w:basedOn w:val="Normal"/>
     <w:pPr>
       <w:spacing w:lineRule="auto" w:line="240" w:before="0" w:after="0"/>
     </w:pPr>
@@ -3452,9 +3649,9 @@
   <w:style w:type="numbering" w:styleId="NoList" w:default="1">
     <w:name w:val="No List"/>
     <w:uiPriority w:val="99"/>
-    <w:qFormat/>
     <w:semiHidden/>
     <w:unhideWhenUsed/>
+    <w:qFormat/>
   </w:style>
   <w:style w:type="table" w:default="1" w:styleId="TableNormal">
     <w:name w:val="Normal Table"/>
@@ -3462,7 +3659,7 @@
     <w:semiHidden/>
     <w:unhideWhenUsed/>
     <w:tblPr>
-      <w:tblInd w:type="dxa" w:w="0"/>
+      <w:tblInd w:w="0" w:type="dxa"/>
       <w:tblCellMar>
         <w:top w:w="0" w:type="dxa"/>
         <w:left w:w="108" w:type="dxa"/>

</xml_diff>

<commit_message>
added multiple other error checks, including word case and word choice
</commit_message>
<xml_diff>
--- a/app/static/all_errors.docx
+++ b/app/static/all_errors.docx
@@ -1437,11 +1437,7 @@
         <w:pStyle w:val="Normal"/>
         <w:spacing w:lineRule="auto" w:line="480"/>
         <w:ind w:left="-15" w:right="0" w:hanging="0"/>
-        <w:rPr>
-          <w:rFonts w:ascii="Times New Roman" w:hAnsi="Times New Roman" w:cs="Times New Roman"/>
-          <w:sz w:val="24"/>
-          <w:szCs w:val="24"/>
-        </w:rPr>
+        <w:rPr/>
       </w:pPr>
       <w:r>
         <w:rPr>
@@ -1455,31 +1451,18 @@
     <w:p>
       <w:pPr>
         <w:pStyle w:val="Normal"/>
-        <w:spacing w:lineRule="auto" w:line="288" w:before="0" w:after="0"/>
-        <w:ind w:left="0" w:right="9242" w:hanging="0"/>
-        <w:rPr>
-          <w:rFonts w:ascii="Times New Roman" w:hAnsi="Times New Roman" w:eastAsia="Arial" w:cs="Times New Roman"/>
-          <w:color w:val="000000"/>
-          <w:sz w:val="24"/>
-          <w:szCs w:val="24"/>
-        </w:rPr>
-      </w:pPr>
-      <w:r>
-        <w:rPr>
-          <w:rFonts w:cs="Times New Roman" w:ascii="Times New Roman" w:hAnsi="Times New Roman"/>
-          <w:sz w:val="24"/>
-          <w:szCs w:val="24"/>
-        </w:rPr>
-        <w:t xml:space="preserve"> </w:t>
-      </w:r>
-      <w:r>
-        <w:rPr>
-          <w:rFonts w:eastAsia="Arial" w:cs="Times New Roman" w:ascii="Times New Roman" w:hAnsi="Times New Roman"/>
-          <w:color w:val="000000"/>
-          <w:sz w:val="24"/>
-          <w:szCs w:val="24"/>
-        </w:rPr>
-        <w:t xml:space="preserve"> </w:t>
+        <w:spacing w:lineRule="auto" w:line="480"/>
+        <w:ind w:left="-15" w:right="0" w:hanging="0"/>
+        <w:rPr/>
+      </w:pPr>
+      <w:r>
+        <w:rPr>
+          <w:rFonts w:eastAsia="宋体" w:cs="Times New Roman" w:ascii="Times New Roman" w:hAnsi="Times New Roman"/>
+          <w:color w:val="000000"/>
+          <w:sz w:val="24"/>
+          <w:szCs w:val="24"/>
+        </w:rPr>
+        <w:t>Don’t write imperative sentences!</w:t>
       </w:r>
     </w:p>
     <w:p>
@@ -1501,7 +1484,6 @@
           <w:sz w:val="24"/>
           <w:szCs w:val="24"/>
         </w:rPr>
-        <w:t>Don’t write imperative sentences!</w:t>
       </w:r>
     </w:p>
     <w:p>
@@ -1509,20 +1491,16 @@
         <w:pStyle w:val="Normal"/>
         <w:spacing w:lineRule="auto" w:line="300" w:before="0" w:after="0"/>
         <w:ind w:left="0" w:right="0" w:hanging="0"/>
-        <w:rPr>
-          <w:rFonts w:ascii="Times New Roman" w:hAnsi="Times New Roman" w:eastAsia="宋体" w:cs="Times New Roman"/>
-          <w:color w:val="000000"/>
-          <w:sz w:val="24"/>
-          <w:szCs w:val="24"/>
-        </w:rPr>
-      </w:pPr>
-      <w:r>
-        <w:rPr>
-          <w:rFonts w:eastAsia="宋体" w:cs="Times New Roman" w:ascii="Times New Roman" w:hAnsi="Times New Roman"/>
-          <w:color w:val="000000"/>
-          <w:sz w:val="24"/>
-          <w:szCs w:val="24"/>
-        </w:rPr>
+        <w:rPr/>
+      </w:pPr>
+      <w:r>
+        <w:rPr>
+          <w:rFonts w:eastAsia="宋体" w:cs="Times New Roman" w:ascii="Times New Roman" w:hAnsi="Times New Roman"/>
+          <w:color w:val="000000"/>
+          <w:sz w:val="24"/>
+          <w:szCs w:val="24"/>
+        </w:rPr>
+        <w:t>And we must also not use second person pronouns.</w:t>
       </w:r>
     </w:p>
     <w:p>
@@ -1544,7 +1522,6 @@
           <w:sz w:val="24"/>
           <w:szCs w:val="24"/>
         </w:rPr>
-        <w:t>You you must pay attention!</w:t>
       </w:r>
     </w:p>
     <w:p>
@@ -1566,6 +1543,7 @@
           <w:sz w:val="24"/>
           <w:szCs w:val="24"/>
         </w:rPr>
+        <w:t>You you must pay attention!</w:t>
       </w:r>
     </w:p>
     <w:p>
@@ -1594,20 +1572,66 @@
         <w:pStyle w:val="Normal"/>
         <w:spacing w:lineRule="auto" w:line="300" w:before="0" w:after="0"/>
         <w:ind w:left="0" w:right="0" w:hanging="0"/>
-        <w:rPr>
-          <w:rFonts w:ascii="Times New Roman" w:hAnsi="Times New Roman" w:eastAsia="宋体" w:cs="Times New Roman"/>
-          <w:color w:val="000000"/>
-          <w:sz w:val="24"/>
-          <w:szCs w:val="24"/>
-        </w:rPr>
-      </w:pPr>
-      <w:r>
-        <w:rPr>
-          <w:rFonts w:eastAsia="宋体" w:cs="Times New Roman" w:ascii="Times New Roman" w:hAnsi="Times New Roman"/>
-          <w:color w:val="000000"/>
-          <w:sz w:val="24"/>
-          <w:szCs w:val="24"/>
-        </w:rPr>
+        <w:rPr/>
+      </w:pPr>
+      <w:r>
+        <w:rPr>
+          <w:rFonts w:eastAsia="宋体" w:cs="Times New Roman" w:ascii="Times New Roman" w:hAnsi="Times New Roman"/>
+          <w:color w:val="000000"/>
+          <w:sz w:val="24"/>
+          <w:szCs w:val="24"/>
+        </w:rPr>
+        <w:t xml:space="preserve">We can also deal with case, such as in </w:t>
+      </w:r>
+      <w:bookmarkStart w:id="1" w:name="__DdeLink__123_630404554"/>
+      <w:r>
+        <w:rPr>
+          <w:rFonts w:eastAsia="宋体" w:cs="Times New Roman" w:ascii="Times New Roman" w:hAnsi="Times New Roman"/>
+          <w:color w:val="000000"/>
+          <w:sz w:val="24"/>
+          <w:szCs w:val="24"/>
+        </w:rPr>
+        <w:t>Executive committee, Ntu, or j</w:t>
+      </w:r>
+      <w:r>
+        <w:rPr>
+          <w:rFonts w:ascii="sans-serif" w:hAnsi="sans-serif"/>
+          <w:b w:val="false"/>
+          <w:i w:val="false"/>
+          <w:caps w:val="false"/>
+          <w:smallCaps w:val="false"/>
+          <w:color w:val="222222"/>
+          <w:spacing w:val="0"/>
+          <w:sz w:val="21"/>
+        </w:rPr>
+        <w:t>urong East</w:t>
+      </w:r>
+      <w:bookmarkEnd w:id="1"/>
+      <w:r>
+        <w:rPr>
+          <w:rFonts w:ascii="sans-serif" w:hAnsi="sans-serif"/>
+          <w:b w:val="false"/>
+          <w:i w:val="false"/>
+          <w:caps w:val="false"/>
+          <w:smallCaps w:val="false"/>
+          <w:color w:val="222222"/>
+          <w:spacing w:val="0"/>
+          <w:sz w:val="21"/>
+        </w:rPr>
+        <w:t>.</w:t>
+      </w:r>
+      <w:r>
+        <w:rPr>
+          <w:rFonts w:ascii="Times New Roman" w:hAnsi="Times New Roman"/>
+          <w:b w:val="false"/>
+          <w:i w:val="false"/>
+          <w:caps w:val="false"/>
+          <w:smallCaps w:val="false"/>
+          <w:color w:val="000000"/>
+          <w:spacing w:val="0"/>
+          <w:sz w:val="24"/>
+        </w:rPr>
+        <w:t xml:space="preserve"> </w:t>
       </w:r>
     </w:p>
     <w:p>
@@ -1615,20 +1639,20 @@
         <w:pStyle w:val="Normal"/>
         <w:spacing w:lineRule="auto" w:line="300" w:before="0" w:after="0"/>
         <w:ind w:left="0" w:right="0" w:hanging="0"/>
-        <w:rPr>
-          <w:rFonts w:ascii="Times New Roman" w:hAnsi="Times New Roman" w:eastAsia="宋体" w:cs="Times New Roman"/>
-          <w:color w:val="000000"/>
-          <w:sz w:val="24"/>
-          <w:szCs w:val="24"/>
-        </w:rPr>
-      </w:pPr>
-      <w:r>
-        <w:rPr>
-          <w:rFonts w:eastAsia="宋体" w:cs="Times New Roman" w:ascii="Times New Roman" w:hAnsi="Times New Roman"/>
-          <w:color w:val="000000"/>
-          <w:sz w:val="24"/>
-          <w:szCs w:val="24"/>
-        </w:rPr>
+        <w:rPr/>
+      </w:pPr>
+      <w:r>
+        <w:rPr>
+          <w:rFonts w:ascii="Times New Roman" w:hAnsi="Times New Roman"/>
+          <w:b w:val="false"/>
+          <w:i w:val="false"/>
+          <w:caps w:val="false"/>
+          <w:smallCaps w:val="false"/>
+          <w:color w:val="000000"/>
+          <w:spacing w:val="0"/>
+          <w:sz w:val="24"/>
+        </w:rPr>
+        <w:t>But we only have a few singaporean places, months, and a few others.</w:t>
       </w:r>
     </w:p>
     <w:p>
@@ -1671,6 +1695,7 @@
           <w:sz w:val="24"/>
           <w:szCs w:val="24"/>
         </w:rPr>
+        <w:t>NTU is fine because it is properly capitalized.</w:t>
       </w:r>
     </w:p>
     <w:p>
@@ -1713,6 +1738,7 @@
           <w:sz w:val="24"/>
           <w:szCs w:val="24"/>
         </w:rPr>
+        <w:t>Without further ado, we are also checking some expressions at sentence level.</w:t>
       </w:r>
     </w:p>
     <w:p>
@@ -1734,6 +1760,49 @@
           <w:sz w:val="24"/>
           <w:szCs w:val="24"/>
         </w:rPr>
+      </w:r>
+    </w:p>
+    <w:p>
+      <w:pPr>
+        <w:pStyle w:val="Normal"/>
+        <w:spacing w:lineRule="auto" w:line="300" w:before="0" w:after="0"/>
+        <w:ind w:left="0" w:right="0" w:hanging="0"/>
+        <w:rPr>
+          <w:rFonts w:ascii="Times New Roman" w:hAnsi="Times New Roman" w:eastAsia="宋体" w:cs="Times New Roman"/>
+          <w:color w:val="000000"/>
+          <w:sz w:val="24"/>
+          <w:szCs w:val="24"/>
+        </w:rPr>
+      </w:pPr>
+      <w:r>
+        <w:rPr>
+          <w:rFonts w:eastAsia="宋体" w:cs="Times New Roman" w:ascii="Times New Roman" w:hAnsi="Times New Roman"/>
+          <w:color w:val="000000"/>
+          <w:sz w:val="24"/>
+          <w:szCs w:val="24"/>
+        </w:rPr>
+      </w:r>
+    </w:p>
+    <w:p>
+      <w:pPr>
+        <w:pStyle w:val="Normal"/>
+        <w:spacing w:lineRule="auto" w:line="300" w:before="0" w:after="0"/>
+        <w:ind w:left="0" w:right="0" w:hanging="0"/>
+        <w:rPr>
+          <w:rFonts w:ascii="Times New Roman" w:hAnsi="Times New Roman" w:eastAsia="宋体" w:cs="Times New Roman"/>
+          <w:color w:val="000000"/>
+          <w:sz w:val="24"/>
+          <w:szCs w:val="24"/>
+        </w:rPr>
+      </w:pPr>
+      <w:r>
+        <w:rPr>
+          <w:rFonts w:eastAsia="宋体" w:cs="Times New Roman" w:ascii="Times New Roman" w:hAnsi="Times New Roman"/>
+          <w:color w:val="000000"/>
+          <w:sz w:val="24"/>
+          <w:szCs w:val="24"/>
+        </w:rPr>
+        <w:t xml:space="preserve">Very formal words like whereby and aforementioned should also be picked by the system. </w:t>
       </w:r>
     </w:p>
     <w:p>
@@ -2413,8 +2482,8 @@
         <w:i w:val="false"/>
         <w:u w:val="none" w:color="000000"/>
         <w:b w:val="false"/>
+        <w:szCs w:val="18"/>
         <w:highlight w:val="white"/>
-        <w:szCs w:val="18"/>
         <w:rFonts w:ascii="Times New Roman" w:hAnsi="Times New Roman"/>
         <w:color w:val="000000"/>
       </w:rPr>
@@ -2437,8 +2506,8 @@
         <w:i w:val="false"/>
         <w:u w:val="none" w:color="000000"/>
         <w:b w:val="false"/>
+        <w:szCs w:val="18"/>
         <w:highlight w:val="white"/>
-        <w:szCs w:val="18"/>
         <w:color w:val="000000"/>
       </w:rPr>
     </w:lvl>
@@ -2460,8 +2529,8 @@
         <w:i w:val="false"/>
         <w:u w:val="none" w:color="000000"/>
         <w:b w:val="false"/>
+        <w:szCs w:val="18"/>
         <w:highlight w:val="white"/>
-        <w:szCs w:val="18"/>
         <w:color w:val="000000"/>
       </w:rPr>
     </w:lvl>
@@ -2483,8 +2552,8 @@
         <w:i w:val="false"/>
         <w:u w:val="none" w:color="000000"/>
         <w:b w:val="false"/>
+        <w:szCs w:val="18"/>
         <w:highlight w:val="white"/>
-        <w:szCs w:val="18"/>
         <w:color w:val="000000"/>
       </w:rPr>
     </w:lvl>
@@ -2506,8 +2575,8 @@
         <w:i w:val="false"/>
         <w:u w:val="none" w:color="000000"/>
         <w:b w:val="false"/>
+        <w:szCs w:val="18"/>
         <w:highlight w:val="white"/>
-        <w:szCs w:val="18"/>
         <w:color w:val="000000"/>
       </w:rPr>
     </w:lvl>
@@ -2529,8 +2598,8 @@
         <w:i w:val="false"/>
         <w:u w:val="none" w:color="000000"/>
         <w:b w:val="false"/>
+        <w:szCs w:val="18"/>
         <w:highlight w:val="white"/>
-        <w:szCs w:val="18"/>
         <w:color w:val="000000"/>
       </w:rPr>
     </w:lvl>
@@ -2552,8 +2621,8 @@
         <w:i w:val="false"/>
         <w:u w:val="none" w:color="000000"/>
         <w:b w:val="false"/>
+        <w:szCs w:val="18"/>
         <w:highlight w:val="white"/>
-        <w:szCs w:val="18"/>
         <w:color w:val="000000"/>
       </w:rPr>
     </w:lvl>
@@ -2575,8 +2644,8 @@
         <w:i w:val="false"/>
         <w:u w:val="none" w:color="000000"/>
         <w:b w:val="false"/>
+        <w:szCs w:val="18"/>
         <w:highlight w:val="white"/>
-        <w:szCs w:val="18"/>
         <w:color w:val="000000"/>
       </w:rPr>
     </w:lvl>
@@ -2598,8 +2667,8 @@
         <w:i w:val="false"/>
         <w:u w:val="none" w:color="000000"/>
         <w:b w:val="false"/>
+        <w:szCs w:val="18"/>
         <w:highlight w:val="white"/>
-        <w:szCs w:val="18"/>
         <w:color w:val="000000"/>
       </w:rPr>
     </w:lvl>
@@ -3541,6 +3610,495 @@
   </w:style>
   <w:style w:type="character" w:styleId="ListLabel40">
     <w:name w:val="ListLabel 40"/>
+    <w:qFormat/>
+    <w:rPr>
+      <w:b w:val="false"/>
+      <w:i w:val="false"/>
+      <w:strike w:val="false"/>
+      <w:dstrike w:val="false"/>
+      <w:color w:val="000000"/>
+      <w:position w:val="0"/>
+      <w:sz w:val="18"/>
+      <w:sz w:val="18"/>
+      <w:szCs w:val="18"/>
+      <w:highlight w:val="white"/>
+      <w:u w:val="none" w:color="000000"/>
+      <w:vertAlign w:val="baseline"/>
+    </w:rPr>
+  </w:style>
+  <w:style w:type="character" w:styleId="ListLabel41">
+    <w:name w:val="ListLabel 41"/>
+    <w:qFormat/>
+    <w:rPr>
+      <w:rFonts w:ascii="Times New Roman" w:hAnsi="Times New Roman"/>
+      <w:b w:val="false"/>
+      <w:i w:val="false"/>
+      <w:strike w:val="false"/>
+      <w:dstrike w:val="false"/>
+      <w:color w:val="000000"/>
+      <w:position w:val="0"/>
+      <w:sz w:val="24"/>
+      <w:sz w:val="24"/>
+      <w:szCs w:val="18"/>
+      <w:highlight w:val="white"/>
+      <w:u w:val="none" w:color="000000"/>
+      <w:vertAlign w:val="baseline"/>
+    </w:rPr>
+  </w:style>
+  <w:style w:type="character" w:styleId="ListLabel42">
+    <w:name w:val="ListLabel 42"/>
+    <w:qFormat/>
+    <w:rPr>
+      <w:b w:val="false"/>
+      <w:i w:val="false"/>
+      <w:strike w:val="false"/>
+      <w:dstrike w:val="false"/>
+      <w:color w:val="000000"/>
+      <w:position w:val="0"/>
+      <w:sz w:val="18"/>
+      <w:sz w:val="18"/>
+      <w:szCs w:val="18"/>
+      <w:highlight w:val="white"/>
+      <w:u w:val="none" w:color="000000"/>
+      <w:vertAlign w:val="baseline"/>
+    </w:rPr>
+  </w:style>
+  <w:style w:type="character" w:styleId="ListLabel43">
+    <w:name w:val="ListLabel 43"/>
+    <w:qFormat/>
+    <w:rPr>
+      <w:b w:val="false"/>
+      <w:i w:val="false"/>
+      <w:strike w:val="false"/>
+      <w:dstrike w:val="false"/>
+      <w:color w:val="000000"/>
+      <w:position w:val="0"/>
+      <w:sz w:val="18"/>
+      <w:sz w:val="18"/>
+      <w:szCs w:val="18"/>
+      <w:highlight w:val="white"/>
+      <w:u w:val="none" w:color="000000"/>
+      <w:vertAlign w:val="baseline"/>
+    </w:rPr>
+  </w:style>
+  <w:style w:type="character" w:styleId="ListLabel44">
+    <w:name w:val="ListLabel 44"/>
+    <w:qFormat/>
+    <w:rPr>
+      <w:b w:val="false"/>
+      <w:i w:val="false"/>
+      <w:strike w:val="false"/>
+      <w:dstrike w:val="false"/>
+      <w:color w:val="000000"/>
+      <w:position w:val="0"/>
+      <w:sz w:val="18"/>
+      <w:sz w:val="18"/>
+      <w:szCs w:val="18"/>
+      <w:highlight w:val="white"/>
+      <w:u w:val="none" w:color="000000"/>
+      <w:vertAlign w:val="baseline"/>
+    </w:rPr>
+  </w:style>
+  <w:style w:type="character" w:styleId="ListLabel45">
+    <w:name w:val="ListLabel 45"/>
+    <w:qFormat/>
+    <w:rPr>
+      <w:b w:val="false"/>
+      <w:i w:val="false"/>
+      <w:strike w:val="false"/>
+      <w:dstrike w:val="false"/>
+      <w:color w:val="000000"/>
+      <w:position w:val="0"/>
+      <w:sz w:val="18"/>
+      <w:sz w:val="18"/>
+      <w:szCs w:val="18"/>
+      <w:highlight w:val="white"/>
+      <w:u w:val="none" w:color="000000"/>
+      <w:vertAlign w:val="baseline"/>
+    </w:rPr>
+  </w:style>
+  <w:style w:type="character" w:styleId="ListLabel46">
+    <w:name w:val="ListLabel 46"/>
+    <w:qFormat/>
+    <w:rPr>
+      <w:b w:val="false"/>
+      <w:i w:val="false"/>
+      <w:strike w:val="false"/>
+      <w:dstrike w:val="false"/>
+      <w:color w:val="000000"/>
+      <w:position w:val="0"/>
+      <w:sz w:val="18"/>
+      <w:sz w:val="18"/>
+      <w:szCs w:val="18"/>
+      <w:highlight w:val="white"/>
+      <w:u w:val="none" w:color="000000"/>
+      <w:vertAlign w:val="baseline"/>
+    </w:rPr>
+  </w:style>
+  <w:style w:type="character" w:styleId="ListLabel47">
+    <w:name w:val="ListLabel 47"/>
+    <w:qFormat/>
+    <w:rPr>
+      <w:b w:val="false"/>
+      <w:i w:val="false"/>
+      <w:strike w:val="false"/>
+      <w:dstrike w:val="false"/>
+      <w:color w:val="000000"/>
+      <w:position w:val="0"/>
+      <w:sz w:val="18"/>
+      <w:sz w:val="18"/>
+      <w:szCs w:val="18"/>
+      <w:highlight w:val="white"/>
+      <w:u w:val="none" w:color="000000"/>
+      <w:vertAlign w:val="baseline"/>
+    </w:rPr>
+  </w:style>
+  <w:style w:type="character" w:styleId="ListLabel48">
+    <w:name w:val="ListLabel 48"/>
+    <w:qFormat/>
+    <w:rPr>
+      <w:b w:val="false"/>
+      <w:i w:val="false"/>
+      <w:strike w:val="false"/>
+      <w:dstrike w:val="false"/>
+      <w:color w:val="000000"/>
+      <w:position w:val="0"/>
+      <w:sz w:val="18"/>
+      <w:sz w:val="18"/>
+      <w:szCs w:val="18"/>
+      <w:highlight w:val="white"/>
+      <w:u w:val="none" w:color="000000"/>
+      <w:vertAlign w:val="baseline"/>
+    </w:rPr>
+  </w:style>
+  <w:style w:type="character" w:styleId="ListLabel49">
+    <w:name w:val="ListLabel 49"/>
+    <w:qFormat/>
+    <w:rPr>
+      <w:b w:val="false"/>
+      <w:i w:val="false"/>
+      <w:strike w:val="false"/>
+      <w:dstrike w:val="false"/>
+      <w:color w:val="000000"/>
+      <w:position w:val="0"/>
+      <w:sz w:val="18"/>
+      <w:sz w:val="18"/>
+      <w:szCs w:val="18"/>
+      <w:highlight w:val="white"/>
+      <w:u w:val="none" w:color="000000"/>
+      <w:vertAlign w:val="baseline"/>
+    </w:rPr>
+  </w:style>
+  <w:style w:type="character" w:styleId="ListLabel50">
+    <w:name w:val="ListLabel 50"/>
+    <w:qFormat/>
+    <w:rPr>
+      <w:rFonts w:ascii="Times New Roman" w:hAnsi="Times New Roman"/>
+      <w:b w:val="false"/>
+      <w:i w:val="false"/>
+      <w:strike w:val="false"/>
+      <w:dstrike w:val="false"/>
+      <w:color w:val="000000"/>
+      <w:position w:val="0"/>
+      <w:sz w:val="24"/>
+      <w:sz w:val="24"/>
+      <w:szCs w:val="18"/>
+      <w:highlight w:val="white"/>
+      <w:u w:val="none" w:color="000000"/>
+      <w:vertAlign w:val="baseline"/>
+    </w:rPr>
+  </w:style>
+  <w:style w:type="character" w:styleId="ListLabel51">
+    <w:name w:val="ListLabel 51"/>
+    <w:qFormat/>
+    <w:rPr>
+      <w:b w:val="false"/>
+      <w:i w:val="false"/>
+      <w:strike w:val="false"/>
+      <w:dstrike w:val="false"/>
+      <w:color w:val="000000"/>
+      <w:position w:val="0"/>
+      <w:sz w:val="18"/>
+      <w:sz w:val="18"/>
+      <w:szCs w:val="18"/>
+      <w:highlight w:val="white"/>
+      <w:u w:val="none" w:color="000000"/>
+      <w:vertAlign w:val="baseline"/>
+    </w:rPr>
+  </w:style>
+  <w:style w:type="character" w:styleId="ListLabel52">
+    <w:name w:val="ListLabel 52"/>
+    <w:qFormat/>
+    <w:rPr>
+      <w:b w:val="false"/>
+      <w:i w:val="false"/>
+      <w:strike w:val="false"/>
+      <w:dstrike w:val="false"/>
+      <w:color w:val="000000"/>
+      <w:position w:val="0"/>
+      <w:sz w:val="18"/>
+      <w:sz w:val="18"/>
+      <w:szCs w:val="18"/>
+      <w:highlight w:val="white"/>
+      <w:u w:val="none" w:color="000000"/>
+      <w:vertAlign w:val="baseline"/>
+    </w:rPr>
+  </w:style>
+  <w:style w:type="character" w:styleId="ListLabel53">
+    <w:name w:val="ListLabel 53"/>
+    <w:qFormat/>
+    <w:rPr>
+      <w:b w:val="false"/>
+      <w:i w:val="false"/>
+      <w:strike w:val="false"/>
+      <w:dstrike w:val="false"/>
+      <w:color w:val="000000"/>
+      <w:position w:val="0"/>
+      <w:sz w:val="18"/>
+      <w:sz w:val="18"/>
+      <w:szCs w:val="18"/>
+      <w:highlight w:val="white"/>
+      <w:u w:val="none" w:color="000000"/>
+      <w:vertAlign w:val="baseline"/>
+    </w:rPr>
+  </w:style>
+  <w:style w:type="character" w:styleId="ListLabel54">
+    <w:name w:val="ListLabel 54"/>
+    <w:qFormat/>
+    <w:rPr>
+      <w:b w:val="false"/>
+      <w:i w:val="false"/>
+      <w:strike w:val="false"/>
+      <w:dstrike w:val="false"/>
+      <w:color w:val="000000"/>
+      <w:position w:val="0"/>
+      <w:sz w:val="18"/>
+      <w:sz w:val="18"/>
+      <w:szCs w:val="18"/>
+      <w:highlight w:val="white"/>
+      <w:u w:val="none" w:color="000000"/>
+      <w:vertAlign w:val="baseline"/>
+    </w:rPr>
+  </w:style>
+  <w:style w:type="character" w:styleId="ListLabel55">
+    <w:name w:val="ListLabel 55"/>
+    <w:qFormat/>
+    <w:rPr>
+      <w:b w:val="false"/>
+      <w:i w:val="false"/>
+      <w:strike w:val="false"/>
+      <w:dstrike w:val="false"/>
+      <w:color w:val="000000"/>
+      <w:position w:val="0"/>
+      <w:sz w:val="18"/>
+      <w:sz w:val="18"/>
+      <w:szCs w:val="18"/>
+      <w:highlight w:val="white"/>
+      <w:u w:val="none" w:color="000000"/>
+      <w:vertAlign w:val="baseline"/>
+    </w:rPr>
+  </w:style>
+  <w:style w:type="character" w:styleId="ListLabel56">
+    <w:name w:val="ListLabel 56"/>
+    <w:qFormat/>
+    <w:rPr>
+      <w:b w:val="false"/>
+      <w:i w:val="false"/>
+      <w:strike w:val="false"/>
+      <w:dstrike w:val="false"/>
+      <w:color w:val="000000"/>
+      <w:position w:val="0"/>
+      <w:sz w:val="18"/>
+      <w:sz w:val="18"/>
+      <w:szCs w:val="18"/>
+      <w:highlight w:val="white"/>
+      <w:u w:val="none" w:color="000000"/>
+      <w:vertAlign w:val="baseline"/>
+    </w:rPr>
+  </w:style>
+  <w:style w:type="character" w:styleId="ListLabel57">
+    <w:name w:val="ListLabel 57"/>
+    <w:qFormat/>
+    <w:rPr>
+      <w:b w:val="false"/>
+      <w:i w:val="false"/>
+      <w:strike w:val="false"/>
+      <w:dstrike w:val="false"/>
+      <w:color w:val="000000"/>
+      <w:position w:val="0"/>
+      <w:sz w:val="18"/>
+      <w:sz w:val="18"/>
+      <w:szCs w:val="18"/>
+      <w:highlight w:val="white"/>
+      <w:u w:val="none" w:color="000000"/>
+      <w:vertAlign w:val="baseline"/>
+    </w:rPr>
+  </w:style>
+  <w:style w:type="character" w:styleId="ListLabel58">
+    <w:name w:val="ListLabel 58"/>
+    <w:qFormat/>
+    <w:rPr>
+      <w:b w:val="false"/>
+      <w:i w:val="false"/>
+      <w:strike w:val="false"/>
+      <w:dstrike w:val="false"/>
+      <w:color w:val="000000"/>
+      <w:position w:val="0"/>
+      <w:sz w:val="18"/>
+      <w:sz w:val="18"/>
+      <w:szCs w:val="18"/>
+      <w:highlight w:val="white"/>
+      <w:u w:val="none" w:color="000000"/>
+      <w:vertAlign w:val="baseline"/>
+    </w:rPr>
+  </w:style>
+  <w:style w:type="character" w:styleId="ListLabel59">
+    <w:name w:val="ListLabel 59"/>
+    <w:qFormat/>
+    <w:rPr>
+      <w:rFonts w:ascii="Times New Roman" w:hAnsi="Times New Roman"/>
+      <w:b w:val="false"/>
+      <w:i w:val="false"/>
+      <w:strike w:val="false"/>
+      <w:dstrike w:val="false"/>
+      <w:color w:val="000000"/>
+      <w:position w:val="0"/>
+      <w:sz w:val="24"/>
+      <w:sz w:val="24"/>
+      <w:szCs w:val="18"/>
+      <w:highlight w:val="white"/>
+      <w:u w:val="none" w:color="000000"/>
+      <w:vertAlign w:val="baseline"/>
+    </w:rPr>
+  </w:style>
+  <w:style w:type="character" w:styleId="ListLabel60">
+    <w:name w:val="ListLabel 60"/>
+    <w:qFormat/>
+    <w:rPr>
+      <w:b w:val="false"/>
+      <w:i w:val="false"/>
+      <w:strike w:val="false"/>
+      <w:dstrike w:val="false"/>
+      <w:color w:val="000000"/>
+      <w:position w:val="0"/>
+      <w:sz w:val="18"/>
+      <w:sz w:val="18"/>
+      <w:szCs w:val="18"/>
+      <w:highlight w:val="white"/>
+      <w:u w:val="none" w:color="000000"/>
+      <w:vertAlign w:val="baseline"/>
+    </w:rPr>
+  </w:style>
+  <w:style w:type="character" w:styleId="ListLabel61">
+    <w:name w:val="ListLabel 61"/>
+    <w:qFormat/>
+    <w:rPr>
+      <w:b w:val="false"/>
+      <w:i w:val="false"/>
+      <w:strike w:val="false"/>
+      <w:dstrike w:val="false"/>
+      <w:color w:val="000000"/>
+      <w:position w:val="0"/>
+      <w:sz w:val="18"/>
+      <w:sz w:val="18"/>
+      <w:szCs w:val="18"/>
+      <w:highlight w:val="white"/>
+      <w:u w:val="none" w:color="000000"/>
+      <w:vertAlign w:val="baseline"/>
+    </w:rPr>
+  </w:style>
+  <w:style w:type="character" w:styleId="ListLabel62">
+    <w:name w:val="ListLabel 62"/>
+    <w:qFormat/>
+    <w:rPr>
+      <w:b w:val="false"/>
+      <w:i w:val="false"/>
+      <w:strike w:val="false"/>
+      <w:dstrike w:val="false"/>
+      <w:color w:val="000000"/>
+      <w:position w:val="0"/>
+      <w:sz w:val="18"/>
+      <w:sz w:val="18"/>
+      <w:szCs w:val="18"/>
+      <w:highlight w:val="white"/>
+      <w:u w:val="none" w:color="000000"/>
+      <w:vertAlign w:val="baseline"/>
+    </w:rPr>
+  </w:style>
+  <w:style w:type="character" w:styleId="ListLabel63">
+    <w:name w:val="ListLabel 63"/>
+    <w:qFormat/>
+    <w:rPr>
+      <w:b w:val="false"/>
+      <w:i w:val="false"/>
+      <w:strike w:val="false"/>
+      <w:dstrike w:val="false"/>
+      <w:color w:val="000000"/>
+      <w:position w:val="0"/>
+      <w:sz w:val="18"/>
+      <w:sz w:val="18"/>
+      <w:szCs w:val="18"/>
+      <w:highlight w:val="white"/>
+      <w:u w:val="none" w:color="000000"/>
+      <w:vertAlign w:val="baseline"/>
+    </w:rPr>
+  </w:style>
+  <w:style w:type="character" w:styleId="ListLabel64">
+    <w:name w:val="ListLabel 64"/>
+    <w:qFormat/>
+    <w:rPr>
+      <w:b w:val="false"/>
+      <w:i w:val="false"/>
+      <w:strike w:val="false"/>
+      <w:dstrike w:val="false"/>
+      <w:color w:val="000000"/>
+      <w:position w:val="0"/>
+      <w:sz w:val="18"/>
+      <w:sz w:val="18"/>
+      <w:szCs w:val="18"/>
+      <w:highlight w:val="white"/>
+      <w:u w:val="none" w:color="000000"/>
+      <w:vertAlign w:val="baseline"/>
+    </w:rPr>
+  </w:style>
+  <w:style w:type="character" w:styleId="ListLabel65">
+    <w:name w:val="ListLabel 65"/>
+    <w:qFormat/>
+    <w:rPr>
+      <w:b w:val="false"/>
+      <w:i w:val="false"/>
+      <w:strike w:val="false"/>
+      <w:dstrike w:val="false"/>
+      <w:color w:val="000000"/>
+      <w:position w:val="0"/>
+      <w:sz w:val="18"/>
+      <w:sz w:val="18"/>
+      <w:szCs w:val="18"/>
+      <w:highlight w:val="white"/>
+      <w:u w:val="none" w:color="000000"/>
+      <w:vertAlign w:val="baseline"/>
+    </w:rPr>
+  </w:style>
+  <w:style w:type="character" w:styleId="ListLabel66">
+    <w:name w:val="ListLabel 66"/>
+    <w:qFormat/>
+    <w:rPr>
+      <w:b w:val="false"/>
+      <w:i w:val="false"/>
+      <w:strike w:val="false"/>
+      <w:dstrike w:val="false"/>
+      <w:color w:val="000000"/>
+      <w:position w:val="0"/>
+      <w:sz w:val="18"/>
+      <w:sz w:val="18"/>
+      <w:szCs w:val="18"/>
+      <w:highlight w:val="white"/>
+      <w:u w:val="none" w:color="000000"/>
+      <w:vertAlign w:val="baseline"/>
+    </w:rPr>
+  </w:style>
+  <w:style w:type="character" w:styleId="ListLabel67">
+    <w:name w:val="ListLabel 67"/>
     <w:qFormat/>
     <w:rPr>
       <w:b w:val="false"/>

</xml_diff>

<commit_message>
updated the test file.
</commit_message>
<xml_diff>
--- a/app/static/all_errors.docx
+++ b/app/static/all_errors.docx
@@ -1660,20 +1660,16 @@
         <w:pStyle w:val="Normal"/>
         <w:spacing w:lineRule="auto" w:line="300" w:before="0" w:after="0"/>
         <w:ind w:left="0" w:right="0" w:hanging="0"/>
-        <w:rPr>
-          <w:rFonts w:ascii="Times New Roman" w:hAnsi="Times New Roman" w:eastAsia="宋体" w:cs="Times New Roman"/>
-          <w:color w:val="000000"/>
-          <w:sz w:val="24"/>
-          <w:szCs w:val="24"/>
-        </w:rPr>
-      </w:pPr>
-      <w:r>
-        <w:rPr>
-          <w:rFonts w:eastAsia="宋体" w:cs="Times New Roman" w:ascii="Times New Roman" w:hAnsi="Times New Roman"/>
-          <w:color w:val="000000"/>
-          <w:sz w:val="24"/>
-          <w:szCs w:val="24"/>
-        </w:rPr>
+        <w:rPr/>
+      </w:pPr>
+      <w:r>
+        <w:rPr>
+          <w:rFonts w:eastAsia="宋体" w:cs="Times New Roman" w:ascii="Times New Roman" w:hAnsi="Times New Roman"/>
+          <w:color w:val="000000"/>
+          <w:sz w:val="24"/>
+          <w:szCs w:val="24"/>
+        </w:rPr>
+        <w:t>Ntu at the beginning of a sentence will also be picked up.</w:t>
       </w:r>
     </w:p>
     <w:p>
@@ -1687,6 +1683,22 @@
           <w:sz w:val="24"/>
           <w:szCs w:val="24"/>
         </w:rPr>
+      </w:pPr>
+      <w:r>
+        <w:rPr>
+          <w:rFonts w:eastAsia="宋体" w:cs="Times New Roman" w:ascii="Times New Roman" w:hAnsi="Times New Roman"/>
+          <w:color w:val="000000"/>
+          <w:sz w:val="24"/>
+          <w:szCs w:val="24"/>
+        </w:rPr>
+      </w:r>
+    </w:p>
+    <w:p>
+      <w:pPr>
+        <w:pStyle w:val="Normal"/>
+        <w:spacing w:lineRule="auto" w:line="300" w:before="0" w:after="0"/>
+        <w:ind w:left="0" w:right="0" w:hanging="0"/>
+        <w:rPr/>
       </w:pPr>
       <w:r>
         <w:rPr>
@@ -4099,6 +4111,169 @@
   </w:style>
   <w:style w:type="character" w:styleId="ListLabel67">
     <w:name w:val="ListLabel 67"/>
+    <w:qFormat/>
+    <w:rPr>
+      <w:b w:val="false"/>
+      <w:i w:val="false"/>
+      <w:strike w:val="false"/>
+      <w:dstrike w:val="false"/>
+      <w:color w:val="000000"/>
+      <w:position w:val="0"/>
+      <w:sz w:val="18"/>
+      <w:sz w:val="18"/>
+      <w:szCs w:val="18"/>
+      <w:highlight w:val="white"/>
+      <w:u w:val="none" w:color="000000"/>
+      <w:vertAlign w:val="baseline"/>
+    </w:rPr>
+  </w:style>
+  <w:style w:type="character" w:styleId="ListLabel68">
+    <w:name w:val="ListLabel 68"/>
+    <w:qFormat/>
+    <w:rPr>
+      <w:rFonts w:ascii="Times New Roman" w:hAnsi="Times New Roman"/>
+      <w:b w:val="false"/>
+      <w:i w:val="false"/>
+      <w:strike w:val="false"/>
+      <w:dstrike w:val="false"/>
+      <w:color w:val="000000"/>
+      <w:position w:val="0"/>
+      <w:sz w:val="24"/>
+      <w:sz w:val="24"/>
+      <w:szCs w:val="18"/>
+      <w:highlight w:val="white"/>
+      <w:u w:val="none" w:color="000000"/>
+      <w:vertAlign w:val="baseline"/>
+    </w:rPr>
+  </w:style>
+  <w:style w:type="character" w:styleId="ListLabel69">
+    <w:name w:val="ListLabel 69"/>
+    <w:qFormat/>
+    <w:rPr>
+      <w:b w:val="false"/>
+      <w:i w:val="false"/>
+      <w:strike w:val="false"/>
+      <w:dstrike w:val="false"/>
+      <w:color w:val="000000"/>
+      <w:position w:val="0"/>
+      <w:sz w:val="18"/>
+      <w:sz w:val="18"/>
+      <w:szCs w:val="18"/>
+      <w:highlight w:val="white"/>
+      <w:u w:val="none" w:color="000000"/>
+      <w:vertAlign w:val="baseline"/>
+    </w:rPr>
+  </w:style>
+  <w:style w:type="character" w:styleId="ListLabel70">
+    <w:name w:val="ListLabel 70"/>
+    <w:qFormat/>
+    <w:rPr>
+      <w:b w:val="false"/>
+      <w:i w:val="false"/>
+      <w:strike w:val="false"/>
+      <w:dstrike w:val="false"/>
+      <w:color w:val="000000"/>
+      <w:position w:val="0"/>
+      <w:sz w:val="18"/>
+      <w:sz w:val="18"/>
+      <w:szCs w:val="18"/>
+      <w:highlight w:val="white"/>
+      <w:u w:val="none" w:color="000000"/>
+      <w:vertAlign w:val="baseline"/>
+    </w:rPr>
+  </w:style>
+  <w:style w:type="character" w:styleId="ListLabel71">
+    <w:name w:val="ListLabel 71"/>
+    <w:qFormat/>
+    <w:rPr>
+      <w:b w:val="false"/>
+      <w:i w:val="false"/>
+      <w:strike w:val="false"/>
+      <w:dstrike w:val="false"/>
+      <w:color w:val="000000"/>
+      <w:position w:val="0"/>
+      <w:sz w:val="18"/>
+      <w:sz w:val="18"/>
+      <w:szCs w:val="18"/>
+      <w:highlight w:val="white"/>
+      <w:u w:val="none" w:color="000000"/>
+      <w:vertAlign w:val="baseline"/>
+    </w:rPr>
+  </w:style>
+  <w:style w:type="character" w:styleId="ListLabel72">
+    <w:name w:val="ListLabel 72"/>
+    <w:qFormat/>
+    <w:rPr>
+      <w:b w:val="false"/>
+      <w:i w:val="false"/>
+      <w:strike w:val="false"/>
+      <w:dstrike w:val="false"/>
+      <w:color w:val="000000"/>
+      <w:position w:val="0"/>
+      <w:sz w:val="18"/>
+      <w:sz w:val="18"/>
+      <w:szCs w:val="18"/>
+      <w:highlight w:val="white"/>
+      <w:u w:val="none" w:color="000000"/>
+      <w:vertAlign w:val="baseline"/>
+    </w:rPr>
+  </w:style>
+  <w:style w:type="character" w:styleId="ListLabel73">
+    <w:name w:val="ListLabel 73"/>
+    <w:qFormat/>
+    <w:rPr>
+      <w:b w:val="false"/>
+      <w:i w:val="false"/>
+      <w:strike w:val="false"/>
+      <w:dstrike w:val="false"/>
+      <w:color w:val="000000"/>
+      <w:position w:val="0"/>
+      <w:sz w:val="18"/>
+      <w:sz w:val="18"/>
+      <w:szCs w:val="18"/>
+      <w:highlight w:val="white"/>
+      <w:u w:val="none" w:color="000000"/>
+      <w:vertAlign w:val="baseline"/>
+    </w:rPr>
+  </w:style>
+  <w:style w:type="character" w:styleId="ListLabel74">
+    <w:name w:val="ListLabel 74"/>
+    <w:qFormat/>
+    <w:rPr>
+      <w:b w:val="false"/>
+      <w:i w:val="false"/>
+      <w:strike w:val="false"/>
+      <w:dstrike w:val="false"/>
+      <w:color w:val="000000"/>
+      <w:position w:val="0"/>
+      <w:sz w:val="18"/>
+      <w:sz w:val="18"/>
+      <w:szCs w:val="18"/>
+      <w:highlight w:val="white"/>
+      <w:u w:val="none" w:color="000000"/>
+      <w:vertAlign w:val="baseline"/>
+    </w:rPr>
+  </w:style>
+  <w:style w:type="character" w:styleId="ListLabel75">
+    <w:name w:val="ListLabel 75"/>
+    <w:qFormat/>
+    <w:rPr>
+      <w:b w:val="false"/>
+      <w:i w:val="false"/>
+      <w:strike w:val="false"/>
+      <w:dstrike w:val="false"/>
+      <w:color w:val="000000"/>
+      <w:position w:val="0"/>
+      <w:sz w:val="18"/>
+      <w:sz w:val="18"/>
+      <w:szCs w:val="18"/>
+      <w:highlight w:val="white"/>
+      <w:u w:val="none" w:color="000000"/>
+      <w:vertAlign w:val="baseline"/>
+    </w:rPr>
+  </w:style>
+  <w:style w:type="character" w:styleId="ListLabel76">
+    <w:name w:val="ListLabel 76"/>
     <w:qFormat/>
     <w:rPr>
       <w:b w:val="false"/>

</xml_diff>